<commit_message>
[docs] optimize the resume
</commit_message>
<xml_diff>
--- a/吴广林-13411989126-前端开发.docx
+++ b/吴广林-13411989126-前端开发.docx
@@ -6,6 +6,7 @@
       <w:pPr>
         <w:rPr>
           <w:rFonts w:ascii="微软雅黑" w:eastAsia="微软雅黑" w:hAnsi="微软雅黑"/>
+          <w:color w:val="404040" w:themeColor="text1" w:themeTint="BF"/>
           <w:sz w:val="32"/>
           <w:szCs w:val="32"/>
         </w:rPr>
@@ -16,11 +17,12 @@
           <w:b/>
           <w:bCs/>
           <w:noProof/>
+          <w:color w:val="404040" w:themeColor="text1" w:themeTint="BF"/>
           <w:sz w:val="32"/>
           <w:szCs w:val="32"/>
         </w:rPr>
         <w:drawing>
-          <wp:anchor distT="0" distB="0" distL="114300" distR="114300" simplePos="0" relativeHeight="251655680" behindDoc="1" locked="0" layoutInCell="0" allowOverlap="1" wp14:anchorId="71415547" wp14:editId="72718238">
+          <wp:anchor distT="0" distB="0" distL="114300" distR="114300" simplePos="0" relativeHeight="251655680" behindDoc="1" locked="0" layoutInCell="0" allowOverlap="1" wp14:anchorId="0878747C" wp14:editId="10197D89">
             <wp:simplePos x="0" y="0"/>
             <wp:positionH relativeFrom="page">
               <wp:posOffset>6240780</wp:posOffset>
@@ -84,6 +86,7 @@
           <w:rFonts w:ascii="微软雅黑" w:eastAsia="微软雅黑" w:hAnsi="微软雅黑" w:cs="微软雅黑"/>
           <w:b/>
           <w:bCs/>
+          <w:color w:val="404040" w:themeColor="text1" w:themeTint="BF"/>
           <w:sz w:val="32"/>
           <w:szCs w:val="32"/>
         </w:rPr>
@@ -94,6 +97,7 @@
           <w:rFonts w:ascii="微软雅黑" w:eastAsia="微软雅黑" w:hAnsi="微软雅黑" w:cs="微软雅黑" w:hint="eastAsia"/>
           <w:b/>
           <w:bCs/>
+          <w:color w:val="404040" w:themeColor="text1" w:themeTint="BF"/>
           <w:sz w:val="32"/>
           <w:szCs w:val="32"/>
         </w:rPr>
@@ -102,171 +106,179 @@
     </w:p>
     <w:p>
       <w:pPr>
-        <w:numPr>
-          <w:ilvl w:val="0"/>
-          <w:numId w:val="1"/>
-        </w:numPr>
-        <w:tabs>
-          <w:tab w:val="left" w:pos="500"/>
-        </w:tabs>
-        <w:ind w:left="500" w:hanging="494"/>
-        <w:rPr>
-          <w:rFonts w:ascii="微软雅黑" w:eastAsia="微软雅黑" w:hAnsi="微软雅黑" w:cs="微软雅黑"/>
-          <w:color w:val="454545"/>
-        </w:rPr>
-      </w:pPr>
-      <w:r>
-        <w:rPr>
-          <w:rFonts w:ascii="微软雅黑" w:eastAsia="微软雅黑" w:hAnsi="微软雅黑" w:cs="Arial" w:hint="eastAsia"/>
-          <w:color w:val="454545"/>
+        <w:rPr>
+          <w:rFonts w:ascii="微软雅黑" w:eastAsia="微软雅黑" w:hAnsi="微软雅黑"/>
+          <w:color w:val="404040" w:themeColor="text1" w:themeTint="BF"/>
+        </w:rPr>
+      </w:pPr>
+      <w:r>
+        <w:rPr>
+          <w:rFonts w:ascii="微软雅黑" w:eastAsia="微软雅黑" w:hAnsi="微软雅黑" w:hint="eastAsia"/>
+          <w:color w:val="404040" w:themeColor="text1" w:themeTint="BF"/>
         </w:rPr>
         <w:t>24</w:t>
       </w:r>
       <w:r>
         <w:rPr>
-          <w:rFonts w:ascii="微软雅黑" w:eastAsia="微软雅黑" w:hAnsi="微软雅黑" w:cs="微软雅黑"/>
-          <w:color w:val="454545"/>
+          <w:rFonts w:ascii="微软雅黑" w:eastAsia="微软雅黑" w:hAnsi="微软雅黑"/>
+          <w:color w:val="404040" w:themeColor="text1" w:themeTint="BF"/>
         </w:rPr>
         <w:t xml:space="preserve">岁 </w:t>
       </w:r>
       <w:r>
         <w:rPr>
-          <w:rFonts w:ascii="微软雅黑" w:eastAsia="微软雅黑" w:hAnsi="微软雅黑" w:cs="微软雅黑" w:hint="eastAsia"/>
-          <w:color w:val="454545"/>
+          <w:rFonts w:ascii="微软雅黑" w:eastAsia="微软雅黑" w:hAnsi="微软雅黑" w:hint="eastAsia"/>
+          <w:color w:val="404040" w:themeColor="text1" w:themeTint="BF"/>
         </w:rPr>
         <w:t xml:space="preserve"> </w:t>
       </w:r>
       <w:r>
         <w:rPr>
-          <w:rFonts w:ascii="微软雅黑" w:eastAsia="微软雅黑" w:hAnsi="微软雅黑" w:cs="微软雅黑" w:hint="eastAsia"/>
-          <w:color w:val="454545"/>
+          <w:rFonts w:ascii="微软雅黑" w:eastAsia="微软雅黑" w:hAnsi="微软雅黑" w:hint="eastAsia"/>
+          <w:color w:val="404040" w:themeColor="text1" w:themeTint="BF"/>
         </w:rPr>
         <w:t xml:space="preserve"> </w:t>
       </w:r>
       <w:r>
         <w:rPr>
-          <w:rFonts w:ascii="微软雅黑" w:eastAsia="微软雅黑" w:hAnsi="微软雅黑" w:cs="微软雅黑" w:hint="eastAsia"/>
-          <w:color w:val="454545"/>
+          <w:rFonts w:ascii="微软雅黑" w:eastAsia="微软雅黑" w:hAnsi="微软雅黑" w:hint="eastAsia"/>
+          <w:color w:val="404040" w:themeColor="text1" w:themeTint="BF"/>
         </w:rPr>
         <w:t>现居</w:t>
       </w:r>
       <w:r>
         <w:rPr>
-          <w:rFonts w:ascii="微软雅黑" w:eastAsia="微软雅黑" w:hAnsi="微软雅黑" w:cs="微软雅黑"/>
-          <w:color w:val="454545"/>
+          <w:rFonts w:ascii="微软雅黑" w:eastAsia="微软雅黑" w:hAnsi="微软雅黑"/>
+          <w:color w:val="404040" w:themeColor="text1" w:themeTint="BF"/>
         </w:rPr>
         <w:t>深圳</w:t>
       </w:r>
       <w:r>
         <w:rPr>
-          <w:rFonts w:ascii="微软雅黑" w:eastAsia="微软雅黑" w:hAnsi="微软雅黑" w:cs="微软雅黑" w:hint="eastAsia"/>
-          <w:color w:val="454545"/>
+          <w:rFonts w:ascii="微软雅黑" w:eastAsia="微软雅黑" w:hAnsi="微软雅黑" w:hint="eastAsia"/>
+          <w:color w:val="404040" w:themeColor="text1" w:themeTint="BF"/>
+        </w:rPr>
+        <w:t>（</w:t>
+      </w:r>
+      <w:r>
+        <w:rPr>
+          <w:rFonts w:ascii="微软雅黑" w:eastAsia="微软雅黑" w:hAnsi="微软雅黑" w:hint="eastAsia"/>
+          <w:color w:val="404040" w:themeColor="text1" w:themeTint="BF"/>
+        </w:rPr>
+        <w:t>湖南耒阳人</w:t>
+      </w:r>
+      <w:r>
+        <w:rPr>
+          <w:rFonts w:ascii="微软雅黑" w:eastAsia="微软雅黑" w:hAnsi="微软雅黑" w:hint="eastAsia"/>
+          <w:color w:val="404040" w:themeColor="text1" w:themeTint="BF"/>
+        </w:rPr>
+        <w:t>）</w:t>
+      </w:r>
+      <w:r>
+        <w:rPr>
+          <w:rFonts w:ascii="微软雅黑" w:eastAsia="微软雅黑" w:hAnsi="微软雅黑" w:hint="eastAsia"/>
+          <w:color w:val="404040" w:themeColor="text1" w:themeTint="BF"/>
         </w:rPr>
         <w:t xml:space="preserve"> </w:t>
       </w:r>
       <w:r>
         <w:rPr>
-          <w:rFonts w:ascii="微软雅黑" w:eastAsia="微软雅黑" w:hAnsi="微软雅黑" w:cs="微软雅黑" w:hint="eastAsia"/>
-          <w:color w:val="454545"/>
+          <w:rFonts w:ascii="微软雅黑" w:eastAsia="微软雅黑" w:hAnsi="微软雅黑" w:hint="eastAsia"/>
+          <w:color w:val="404040" w:themeColor="text1" w:themeTint="BF"/>
         </w:rPr>
         <w:t xml:space="preserve"> </w:t>
       </w:r>
       <w:r>
         <w:rPr>
-          <w:rFonts w:ascii="微软雅黑" w:eastAsia="微软雅黑" w:hAnsi="微软雅黑" w:cs="微软雅黑" w:hint="eastAsia"/>
-          <w:color w:val="454545"/>
+          <w:rFonts w:ascii="微软雅黑" w:eastAsia="微软雅黑" w:hAnsi="微软雅黑" w:hint="eastAsia"/>
+          <w:color w:val="404040" w:themeColor="text1" w:themeTint="BF"/>
         </w:rPr>
         <w:t xml:space="preserve"> </w:t>
       </w:r>
       <w:r>
         <w:rPr>
-          <w:rFonts w:ascii="微软雅黑" w:eastAsia="微软雅黑" w:hAnsi="微软雅黑" w:cs="微软雅黑" w:hint="eastAsia"/>
-          <w:color w:val="454545"/>
+          <w:rFonts w:ascii="微软雅黑" w:eastAsia="微软雅黑" w:hAnsi="微软雅黑" w:hint="eastAsia"/>
+          <w:color w:val="404040" w:themeColor="text1" w:themeTint="BF"/>
         </w:rPr>
         <w:t xml:space="preserve"> </w:t>
       </w:r>
       <w:r>
         <w:rPr>
-          <w:rFonts w:ascii="微软雅黑" w:eastAsia="微软雅黑" w:hAnsi="微软雅黑" w:cs="微软雅黑"/>
-          <w:color w:val="454545"/>
+          <w:rFonts w:ascii="微软雅黑" w:eastAsia="微软雅黑" w:hAnsi="微软雅黑"/>
+          <w:color w:val="404040" w:themeColor="text1" w:themeTint="BF"/>
         </w:rPr>
         <w:t>本科</w:t>
       </w:r>
       <w:r>
         <w:rPr>
-          <w:rFonts w:ascii="微软雅黑" w:eastAsia="微软雅黑" w:hAnsi="微软雅黑" w:cs="微软雅黑" w:hint="eastAsia"/>
-          <w:color w:val="454545"/>
+          <w:rFonts w:ascii="微软雅黑" w:eastAsia="微软雅黑" w:hAnsi="微软雅黑" w:hint="eastAsia"/>
+          <w:color w:val="404040" w:themeColor="text1" w:themeTint="BF"/>
         </w:rPr>
         <w:t xml:space="preserve">    </w:t>
       </w:r>
       <w:r>
         <w:rPr>
-          <w:rFonts w:ascii="微软雅黑" w:eastAsia="微软雅黑" w:hAnsi="微软雅黑" w:cs="微软雅黑" w:hint="eastAsia"/>
-          <w:color w:val="454545"/>
+          <w:rFonts w:ascii="微软雅黑" w:eastAsia="微软雅黑" w:hAnsi="微软雅黑" w:hint="eastAsia"/>
+          <w:color w:val="404040" w:themeColor="text1" w:themeTint="BF"/>
         </w:rPr>
         <w:t>手机：</w:t>
       </w:r>
       <w:r>
         <w:rPr>
-          <w:rFonts w:ascii="微软雅黑" w:eastAsia="微软雅黑" w:hAnsi="微软雅黑" w:cs="Arial"/>
-          <w:color w:val="454545"/>
+          <w:rFonts w:ascii="微软雅黑" w:eastAsia="微软雅黑" w:hAnsi="微软雅黑"/>
+          <w:color w:val="404040" w:themeColor="text1" w:themeTint="BF"/>
         </w:rPr>
         <w:t xml:space="preserve">13411989126  </w:t>
       </w:r>
     </w:p>
     <w:p>
-      <w:r>
-        <w:rPr>
-          <w:rFonts w:hint="eastAsia"/>
+      <w:pPr>
+        <w:rPr>
+          <w:rFonts w:ascii="微软雅黑" w:eastAsia="微软雅黑" w:hAnsi="微软雅黑"/>
+          <w:color w:val="404040" w:themeColor="text1" w:themeTint="BF"/>
+        </w:rPr>
+      </w:pPr>
+      <w:r>
+        <w:rPr>
+          <w:rFonts w:ascii="微软雅黑" w:eastAsia="微软雅黑" w:hAnsi="微软雅黑" w:hint="eastAsia"/>
+          <w:color w:val="404040" w:themeColor="text1" w:themeTint="BF"/>
         </w:rPr>
         <w:t>邮箱：</w:t>
       </w:r>
-      <w:hyperlink r:id="rId7" w:history="1">
-        <w:r>
-          <w:rPr>
-            <w:rStyle w:val="a4"/>
-            <w:rFonts w:ascii="微软雅黑" w:eastAsia="微软雅黑" w:hAnsi="微软雅黑" w:cs="Arial"/>
-          </w:rPr>
-          <w:t>14glwu@gmail.com</w:t>
-        </w:r>
-      </w:hyperlink>
-      <w:r>
-        <w:rPr>
-          <w:rFonts w:hint="eastAsia"/>
+      <w:r>
+        <w:rPr>
+          <w:rFonts w:ascii="微软雅黑" w:eastAsia="微软雅黑" w:hAnsi="微软雅黑"/>
+          <w:color w:val="404040" w:themeColor="text1" w:themeTint="BF"/>
+        </w:rPr>
+        <w:t>14glwu@gmail.com</w:t>
+      </w:r>
+      <w:r>
+        <w:rPr>
+          <w:rFonts w:ascii="微软雅黑" w:eastAsia="微软雅黑" w:hAnsi="微软雅黑" w:hint="eastAsia"/>
+          <w:color w:val="404040" w:themeColor="text1" w:themeTint="BF"/>
         </w:rPr>
         <w:t xml:space="preserve">   </w:t>
       </w:r>
       <w:r>
         <w:rPr>
-          <w:rFonts w:hint="eastAsia"/>
+          <w:rFonts w:ascii="微软雅黑" w:eastAsia="微软雅黑" w:hAnsi="微软雅黑" w:hint="eastAsia"/>
+          <w:color w:val="404040" w:themeColor="text1" w:themeTint="BF"/>
         </w:rPr>
         <w:t xml:space="preserve"> </w:t>
       </w:r>
       <w:r>
         <w:rPr>
-          <w:rFonts w:hint="eastAsia"/>
-        </w:rPr>
-        <w:t xml:space="preserve"> </w:t>
-      </w:r>
-      <w:r>
-        <w:rPr>
-          <w:rFonts w:ascii="微软雅黑" w:eastAsia="微软雅黑" w:hAnsi="微软雅黑" w:cs="Arial" w:hint="eastAsia"/>
-          <w:color w:val="454545"/>
-        </w:rPr>
-        <w:t>微信：glwu769835910</w:t>
-      </w:r>
-      <w:r>
-        <w:rPr>
-          <w:rFonts w:ascii="微软雅黑" w:eastAsia="微软雅黑" w:hAnsi="微软雅黑" w:cs="Arial" w:hint="eastAsia"/>
-          <w:color w:val="454545"/>
-        </w:rPr>
-        <w:t xml:space="preserve"> </w:t>
-      </w:r>
-    </w:p>
-    <w:p>
-      <w:pPr>
-        <w:rPr>
-          <w:rFonts w:ascii="微软雅黑" w:eastAsia="微软雅黑" w:hAnsi="微软雅黑"/>
+          <w:rFonts w:ascii="微软雅黑" w:eastAsia="微软雅黑" w:hAnsi="微软雅黑" w:hint="eastAsia"/>
+          <w:color w:val="404040" w:themeColor="text1" w:themeTint="BF"/>
+        </w:rPr>
+        <w:t xml:space="preserve"> 微信：glwu769835910 </w:t>
+      </w:r>
+    </w:p>
+    <w:p>
+      <w:pPr>
+        <w:rPr>
+          <w:rFonts w:ascii="微软雅黑" w:eastAsia="微软雅黑" w:hAnsi="微软雅黑"/>
+          <w:color w:val="404040" w:themeColor="text1" w:themeTint="BF"/>
         </w:rPr>
       </w:pPr>
       <w:bookmarkStart w:id="0" w:name="page1"/>
@@ -275,9 +287,10 @@
         <w:rPr>
           <w:rFonts w:ascii="微软雅黑" w:eastAsia="微软雅黑" w:hAnsi="微软雅黑"/>
           <w:noProof/>
+          <w:color w:val="404040" w:themeColor="text1" w:themeTint="BF"/>
         </w:rPr>
         <w:drawing>
-          <wp:inline distT="0" distB="0" distL="0" distR="0" wp14:anchorId="149490D0" wp14:editId="22844153">
+          <wp:inline distT="0" distB="0" distL="0" distR="0" wp14:anchorId="3E368190" wp14:editId="4C1533EC">
             <wp:extent cx="86360" cy="172085"/>
             <wp:effectExtent l="0" t="0" r="0" b="0"/>
             <wp:docPr id="3" name="Picture 3"/>
@@ -294,7 +307,7 @@
                     </pic:cNvPicPr>
                   </pic:nvPicPr>
                   <pic:blipFill>
-                    <a:blip r:embed="rId8">
+                    <a:blip r:embed="rId7">
                       <a:extLst/>
                     </a:blip>
                     <a:srcRect/>
@@ -326,7 +339,7 @@
           <w:rFonts w:ascii="微软雅黑" w:eastAsia="微软雅黑" w:hAnsi="微软雅黑" w:cs="微软雅黑"/>
           <w:b/>
           <w:bCs/>
-          <w:color w:val="4E4E4E"/>
+          <w:color w:val="404040" w:themeColor="text1" w:themeTint="BF"/>
         </w:rPr>
         <w:t xml:space="preserve"> 教育经历</w:t>
       </w:r>
@@ -338,13 +351,14 @@
         </w:tabs>
         <w:rPr>
           <w:rFonts w:ascii="微软雅黑" w:eastAsia="微软雅黑" w:hAnsi="微软雅黑"/>
-        </w:rPr>
-      </w:pPr>
-      <w:r>
-        <w:rPr>
-          <w:rFonts w:ascii="微软雅黑" w:eastAsia="微软雅黑" w:hAnsi="微软雅黑" w:cs="Arial"/>
-          <w:bCs/>
-          <w:color w:val="333333"/>
+          <w:color w:val="404040" w:themeColor="text1" w:themeTint="BF"/>
+        </w:rPr>
+      </w:pPr>
+      <w:r>
+        <w:rPr>
+          <w:rFonts w:ascii="微软雅黑" w:eastAsia="微软雅黑" w:hAnsi="微软雅黑" w:cs="Arial"/>
+          <w:bCs/>
+          <w:color w:val="404040" w:themeColor="text1" w:themeTint="BF"/>
         </w:rPr>
         <w:t>2019.07</w:t>
       </w:r>
@@ -352,25 +366,28 @@
         <w:rPr>
           <w:rFonts w:ascii="微软雅黑" w:eastAsia="微软雅黑" w:hAnsi="微软雅黑" w:cs="Arial" w:hint="eastAsia"/>
           <w:bCs/>
-          <w:color w:val="333333"/>
+          <w:color w:val="404040" w:themeColor="text1" w:themeTint="BF"/>
         </w:rPr>
         <w:t>毕业</w:t>
       </w:r>
       <w:r>
         <w:rPr>
           <w:rFonts w:ascii="微软雅黑" w:eastAsia="微软雅黑" w:hAnsi="微软雅黑" w:hint="eastAsia"/>
+          <w:color w:val="404040" w:themeColor="text1" w:themeTint="BF"/>
         </w:rPr>
         <w:t xml:space="preserve"> </w:t>
       </w:r>
       <w:r>
         <w:rPr>
           <w:rFonts w:ascii="微软雅黑" w:eastAsia="微软雅黑" w:hAnsi="微软雅黑" w:hint="eastAsia"/>
+          <w:color w:val="404040" w:themeColor="text1" w:themeTint="BF"/>
         </w:rPr>
         <w:t xml:space="preserve"> </w:t>
       </w:r>
       <w:r>
         <w:rPr>
           <w:rFonts w:ascii="微软雅黑" w:eastAsia="微软雅黑" w:hAnsi="微软雅黑" w:hint="eastAsia"/>
+          <w:color w:val="404040" w:themeColor="text1" w:themeTint="BF"/>
         </w:rPr>
         <w:t xml:space="preserve"> </w:t>
       </w:r>
@@ -378,7 +395,7 @@
         <w:rPr>
           <w:rFonts w:ascii="微软雅黑" w:eastAsia="微软雅黑" w:hAnsi="微软雅黑" w:cs="微软雅黑"/>
           <w:bCs/>
-          <w:color w:val="333333"/>
+          <w:color w:val="404040" w:themeColor="text1" w:themeTint="BF"/>
         </w:rPr>
         <w:t>汕头大学</w:t>
       </w:r>
@@ -386,7 +403,7 @@
         <w:rPr>
           <w:rFonts w:ascii="微软雅黑" w:eastAsia="微软雅黑" w:hAnsi="微软雅黑" w:cs="微软雅黑" w:hint="eastAsia"/>
           <w:bCs/>
-          <w:color w:val="333333"/>
+          <w:color w:val="404040" w:themeColor="text1" w:themeTint="BF"/>
         </w:rPr>
         <w:t xml:space="preserve"> </w:t>
       </w:r>
@@ -394,7 +411,7 @@
         <w:rPr>
           <w:rFonts w:ascii="微软雅黑" w:eastAsia="微软雅黑" w:hAnsi="微软雅黑" w:cs="微软雅黑" w:hint="eastAsia"/>
           <w:bCs/>
-          <w:color w:val="333333"/>
+          <w:color w:val="404040" w:themeColor="text1" w:themeTint="BF"/>
         </w:rPr>
         <w:t xml:space="preserve">  </w:t>
       </w:r>
@@ -402,7 +419,7 @@
         <w:rPr>
           <w:rFonts w:ascii="微软雅黑" w:eastAsia="微软雅黑" w:hAnsi="微软雅黑" w:cs="微软雅黑"/>
           <w:bCs/>
-          <w:color w:val="333333"/>
+          <w:color w:val="404040" w:themeColor="text1" w:themeTint="BF"/>
         </w:rPr>
         <w:t xml:space="preserve"> 计算机科学与技术</w:t>
       </w:r>
@@ -410,7 +427,7 @@
         <w:rPr>
           <w:rFonts w:ascii="微软雅黑" w:eastAsia="微软雅黑" w:hAnsi="微软雅黑" w:cs="微软雅黑" w:hint="eastAsia"/>
           <w:bCs/>
-          <w:color w:val="333333"/>
+          <w:color w:val="404040" w:themeColor="text1" w:themeTint="BF"/>
         </w:rPr>
         <w:t xml:space="preserve"> </w:t>
       </w:r>
@@ -418,7 +435,7 @@
         <w:rPr>
           <w:rFonts w:ascii="微软雅黑" w:eastAsia="微软雅黑" w:hAnsi="微软雅黑" w:cs="微软雅黑" w:hint="eastAsia"/>
           <w:bCs/>
-          <w:color w:val="333333"/>
+          <w:color w:val="404040" w:themeColor="text1" w:themeTint="BF"/>
         </w:rPr>
         <w:t xml:space="preserve"> </w:t>
       </w:r>
@@ -426,7 +443,7 @@
         <w:rPr>
           <w:rFonts w:ascii="微软雅黑" w:eastAsia="微软雅黑" w:hAnsi="微软雅黑" w:cs="微软雅黑" w:hint="eastAsia"/>
           <w:bCs/>
-          <w:color w:val="333333"/>
+          <w:color w:val="404040" w:themeColor="text1" w:themeTint="BF"/>
         </w:rPr>
         <w:t xml:space="preserve"> </w:t>
       </w:r>
@@ -434,7 +451,7 @@
         <w:rPr>
           <w:rFonts w:ascii="微软雅黑" w:eastAsia="微软雅黑" w:hAnsi="微软雅黑" w:cs="微软雅黑"/>
           <w:bCs/>
-          <w:color w:val="333333"/>
+          <w:color w:val="404040" w:themeColor="text1" w:themeTint="BF"/>
         </w:rPr>
         <w:t xml:space="preserve"> 排名</w:t>
       </w:r>
@@ -442,7 +459,7 @@
         <w:rPr>
           <w:rFonts w:ascii="微软雅黑" w:eastAsia="微软雅黑" w:hAnsi="微软雅黑" w:cs="Arial"/>
           <w:bCs/>
-          <w:color w:val="333333"/>
+          <w:color w:val="404040" w:themeColor="text1" w:themeTint="BF"/>
         </w:rPr>
         <w:t>前</w:t>
       </w:r>
@@ -450,7 +467,7 @@
         <w:rPr>
           <w:rFonts w:ascii="微软雅黑" w:eastAsia="微软雅黑" w:hAnsi="微软雅黑" w:cs="Arial" w:hint="eastAsia"/>
           <w:bCs/>
-          <w:color w:val="333333"/>
+          <w:color w:val="404040" w:themeColor="text1" w:themeTint="BF"/>
         </w:rPr>
         <w:t>30%</w:t>
       </w:r>
@@ -459,15 +476,17 @@
       <w:pPr>
         <w:rPr>
           <w:rFonts w:ascii="微软雅黑" w:eastAsia="微软雅黑" w:hAnsi="微软雅黑"/>
+          <w:color w:val="404040" w:themeColor="text1" w:themeTint="BF"/>
         </w:rPr>
       </w:pPr>
       <w:r>
         <w:rPr>
           <w:rFonts w:ascii="微软雅黑" w:eastAsia="微软雅黑" w:hAnsi="微软雅黑"/>
           <w:noProof/>
+          <w:color w:val="404040" w:themeColor="text1" w:themeTint="BF"/>
         </w:rPr>
         <w:drawing>
-          <wp:anchor distT="0" distB="0" distL="114300" distR="114300" simplePos="0" relativeHeight="251657728" behindDoc="1" locked="0" layoutInCell="0" allowOverlap="1" wp14:anchorId="4AF0547E" wp14:editId="00E64DA1">
+          <wp:anchor distT="0" distB="0" distL="114300" distR="114300" simplePos="0" relativeHeight="251657728" behindDoc="1" locked="0" layoutInCell="0" allowOverlap="1" wp14:anchorId="3AAF838F" wp14:editId="7A56C948">
             <wp:simplePos x="0" y="0"/>
             <wp:positionH relativeFrom="column">
               <wp:posOffset>3810</wp:posOffset>
@@ -492,7 +511,7 @@
                     </pic:cNvPicPr>
                   </pic:nvPicPr>
                   <pic:blipFill>
-                    <a:blip r:embed="rId9">
+                    <a:blip r:embed="rId8">
                       <a:extLst/>
                     </a:blip>
                     <a:srcRect/>
@@ -523,16 +542,17 @@
           <w:rFonts w:ascii="微软雅黑" w:eastAsia="微软雅黑" w:hAnsi="微软雅黑" w:cs="微软雅黑"/>
           <w:b/>
           <w:bCs/>
-          <w:color w:val="4E4E4E"/>
-        </w:rPr>
-      </w:pPr>
-      <w:r>
-        <w:rPr>
-          <w:rFonts w:ascii="微软雅黑" w:eastAsia="微软雅黑" w:hAnsi="微软雅黑"/>
+          <w:color w:val="404040" w:themeColor="text1" w:themeTint="BF"/>
+        </w:rPr>
+      </w:pPr>
+      <w:r>
+        <w:rPr>
+          <w:rFonts w:ascii="微软雅黑" w:eastAsia="微软雅黑" w:hAnsi="微软雅黑"/>
+          <w:color w:val="404040" w:themeColor="text1" w:themeTint="BF"/>
         </w:rPr>
         <w:pict>
           <v:shape id="Picture 5" o:spid="_x0000_i1025" type="#_x0000_t75" style="width:6.75pt;height:13.5pt;visibility:visible;mso-wrap-style:square">
-            <v:imagedata r:id="rId10" o:title=""/>
+            <v:imagedata r:id="rId9" o:title=""/>
           </v:shape>
         </w:pict>
       </w:r>
@@ -541,10 +561,12 @@
           <w:rFonts w:ascii="微软雅黑" w:eastAsia="微软雅黑" w:hAnsi="微软雅黑" w:cs="微软雅黑"/>
           <w:b/>
           <w:bCs/>
-          <w:color w:val="4E4E4E"/>
+          <w:color w:val="404040" w:themeColor="text1" w:themeTint="BF"/>
         </w:rPr>
         <w:t xml:space="preserve"> 工作经历</w:t>
       </w:r>
+      <w:bookmarkStart w:id="1" w:name="_GoBack"/>
+      <w:bookmarkEnd w:id="1"/>
     </w:p>
     <w:p>
       <w:pPr>
@@ -553,14 +575,15 @@
         </w:tabs>
         <w:rPr>
           <w:rFonts w:ascii="微软雅黑" w:eastAsia="微软雅黑" w:hAnsi="微软雅黑"/>
-        </w:rPr>
-      </w:pPr>
-      <w:r>
-        <w:rPr>
-          <w:rFonts w:ascii="微软雅黑" w:eastAsia="微软雅黑" w:hAnsi="微软雅黑" w:cs="Arial"/>
-          <w:b/>
-          <w:bCs/>
-          <w:color w:val="333333"/>
+          <w:color w:val="404040" w:themeColor="text1" w:themeTint="BF"/>
+        </w:rPr>
+      </w:pPr>
+      <w:r>
+        <w:rPr>
+          <w:rFonts w:ascii="微软雅黑" w:eastAsia="微软雅黑" w:hAnsi="微软雅黑" w:cs="Arial"/>
+          <w:b/>
+          <w:bCs/>
+          <w:color w:val="404040" w:themeColor="text1" w:themeTint="BF"/>
         </w:rPr>
         <w:t>201</w:t>
       </w:r>
@@ -569,7 +592,7 @@
           <w:rFonts w:ascii="微软雅黑" w:eastAsia="微软雅黑" w:hAnsi="微软雅黑" w:cs="Arial" w:hint="eastAsia"/>
           <w:b/>
           <w:bCs/>
-          <w:color w:val="333333"/>
+          <w:color w:val="404040" w:themeColor="text1" w:themeTint="BF"/>
         </w:rPr>
         <w:t>9</w:t>
       </w:r>
@@ -578,7 +601,7 @@
           <w:rFonts w:ascii="微软雅黑" w:eastAsia="微软雅黑" w:hAnsi="微软雅黑" w:cs="Arial"/>
           <w:b/>
           <w:bCs/>
-          <w:color w:val="333333"/>
+          <w:color w:val="404040" w:themeColor="text1" w:themeTint="BF"/>
         </w:rPr>
         <w:t>.</w:t>
       </w:r>
@@ -587,7 +610,7 @@
           <w:rFonts w:ascii="微软雅黑" w:eastAsia="微软雅黑" w:hAnsi="微软雅黑" w:cs="Arial" w:hint="eastAsia"/>
           <w:b/>
           <w:bCs/>
-          <w:color w:val="333333"/>
+          <w:color w:val="404040" w:themeColor="text1" w:themeTint="BF"/>
         </w:rPr>
         <w:t>0</w:t>
       </w:r>
@@ -596,7 +619,7 @@
           <w:rFonts w:ascii="微软雅黑" w:eastAsia="微软雅黑" w:hAnsi="微软雅黑" w:cs="Arial"/>
           <w:b/>
           <w:bCs/>
-          <w:color w:val="333333"/>
+          <w:color w:val="404040" w:themeColor="text1" w:themeTint="BF"/>
         </w:rPr>
         <w:t>7</w:t>
       </w:r>
@@ -605,7 +628,7 @@
           <w:rFonts w:ascii="微软雅黑" w:eastAsia="微软雅黑" w:hAnsi="微软雅黑" w:cs="Arial"/>
           <w:b/>
           <w:bCs/>
-          <w:color w:val="333333"/>
+          <w:color w:val="404040" w:themeColor="text1" w:themeTint="BF"/>
         </w:rPr>
         <w:t xml:space="preserve"> - 20</w:t>
       </w:r>
@@ -614,7 +637,7 @@
           <w:rFonts w:ascii="微软雅黑" w:eastAsia="微软雅黑" w:hAnsi="微软雅黑" w:cs="Arial" w:hint="eastAsia"/>
           <w:b/>
           <w:bCs/>
-          <w:color w:val="333333"/>
+          <w:color w:val="404040" w:themeColor="text1" w:themeTint="BF"/>
         </w:rPr>
         <w:t>20</w:t>
       </w:r>
@@ -623,7 +646,7 @@
           <w:rFonts w:ascii="微软雅黑" w:eastAsia="微软雅黑" w:hAnsi="微软雅黑" w:cs="Arial"/>
           <w:b/>
           <w:bCs/>
-          <w:color w:val="333333"/>
+          <w:color w:val="404040" w:themeColor="text1" w:themeTint="BF"/>
         </w:rPr>
         <w:t>.0</w:t>
       </w:r>
@@ -632,7 +655,7 @@
           <w:rFonts w:ascii="微软雅黑" w:eastAsia="微软雅黑" w:hAnsi="微软雅黑" w:cs="Arial" w:hint="eastAsia"/>
           <w:b/>
           <w:bCs/>
-          <w:color w:val="333333"/>
+          <w:color w:val="404040" w:themeColor="text1" w:themeTint="BF"/>
         </w:rPr>
         <w:t>5</w:t>
       </w:r>
@@ -641,25 +664,28 @@
           <w:rFonts w:ascii="微软雅黑" w:eastAsia="微软雅黑" w:hAnsi="微软雅黑" w:cs="Arial" w:hint="eastAsia"/>
           <w:b/>
           <w:bCs/>
-          <w:color w:val="333333"/>
+          <w:color w:val="404040" w:themeColor="text1" w:themeTint="BF"/>
         </w:rPr>
         <w:t xml:space="preserve"> </w:t>
       </w:r>
       <w:r>
         <w:rPr>
           <w:rFonts w:ascii="微软雅黑" w:eastAsia="微软雅黑" w:hAnsi="微软雅黑" w:hint="eastAsia"/>
+          <w:color w:val="404040" w:themeColor="text1" w:themeTint="BF"/>
         </w:rPr>
         <w:t xml:space="preserve"> </w:t>
       </w:r>
       <w:r>
         <w:rPr>
           <w:rFonts w:ascii="微软雅黑" w:eastAsia="微软雅黑" w:hAnsi="微软雅黑" w:hint="eastAsia"/>
+          <w:color w:val="404040" w:themeColor="text1" w:themeTint="BF"/>
         </w:rPr>
         <w:t xml:space="preserve"> </w:t>
       </w:r>
       <w:r>
         <w:rPr>
           <w:rFonts w:ascii="微软雅黑" w:eastAsia="微软雅黑" w:hAnsi="微软雅黑" w:hint="eastAsia"/>
+          <w:color w:val="404040" w:themeColor="text1" w:themeTint="BF"/>
         </w:rPr>
         <w:t xml:space="preserve"> </w:t>
       </w:r>
@@ -668,7 +694,7 @@
           <w:rFonts w:ascii="微软雅黑" w:eastAsia="微软雅黑" w:hAnsi="微软雅黑" w:cs="微软雅黑"/>
           <w:b/>
           <w:bCs/>
-          <w:color w:val="333333"/>
+          <w:color w:val="404040" w:themeColor="text1" w:themeTint="BF"/>
         </w:rPr>
         <w:t>追一科技</w:t>
       </w:r>
@@ -677,7 +703,7 @@
           <w:rFonts w:ascii="微软雅黑" w:eastAsia="微软雅黑" w:hAnsi="微软雅黑" w:cs="微软雅黑" w:hint="eastAsia"/>
           <w:b/>
           <w:bCs/>
-          <w:color w:val="333333"/>
+          <w:color w:val="404040" w:themeColor="text1" w:themeTint="BF"/>
         </w:rPr>
         <w:t>|基础产品中心</w:t>
       </w:r>
@@ -686,7 +712,7 @@
           <w:rFonts w:ascii="微软雅黑" w:eastAsia="微软雅黑" w:hAnsi="微软雅黑" w:cs="微软雅黑" w:hint="eastAsia"/>
           <w:b/>
           <w:bCs/>
-          <w:color w:val="333333"/>
+          <w:color w:val="404040" w:themeColor="text1" w:themeTint="BF"/>
         </w:rPr>
         <w:t xml:space="preserve"> </w:t>
       </w:r>
@@ -695,7 +721,7 @@
           <w:rFonts w:ascii="微软雅黑" w:eastAsia="微软雅黑" w:hAnsi="微软雅黑" w:cs="微软雅黑" w:hint="eastAsia"/>
           <w:b/>
           <w:bCs/>
-          <w:color w:val="333333"/>
+          <w:color w:val="404040" w:themeColor="text1" w:themeTint="BF"/>
         </w:rPr>
         <w:t xml:space="preserve">  </w:t>
       </w:r>
@@ -704,7 +730,7 @@
           <w:rFonts w:ascii="微软雅黑" w:eastAsia="微软雅黑" w:hAnsi="微软雅黑" w:cs="微软雅黑"/>
           <w:b/>
           <w:bCs/>
-          <w:color w:val="333333"/>
+          <w:color w:val="404040" w:themeColor="text1" w:themeTint="BF"/>
         </w:rPr>
         <w:t xml:space="preserve"> 前端开发</w:t>
       </w:r>
@@ -713,7 +739,7 @@
           <w:rFonts w:ascii="微软雅黑" w:eastAsia="微软雅黑" w:hAnsi="微软雅黑" w:cs="微软雅黑" w:hint="eastAsia"/>
           <w:b/>
           <w:bCs/>
-          <w:color w:val="333333"/>
+          <w:color w:val="404040" w:themeColor="text1" w:themeTint="BF"/>
         </w:rPr>
         <w:t>工程师</w:t>
       </w:r>
@@ -722,13 +748,14 @@
       <w:pPr>
         <w:rPr>
           <w:rFonts w:ascii="微软雅黑" w:eastAsia="微软雅黑" w:hAnsi="微软雅黑"/>
-        </w:rPr>
-      </w:pPr>
-      <w:r>
-        <w:rPr>
-          <w:rFonts w:ascii="微软雅黑" w:eastAsia="微软雅黑" w:hAnsi="微软雅黑" w:cs="Arial"/>
-          <w:b/>
-          <w:color w:val="333333"/>
+          <w:color w:val="404040" w:themeColor="text1" w:themeTint="BF"/>
+        </w:rPr>
+      </w:pPr>
+      <w:r>
+        <w:rPr>
+          <w:rFonts w:ascii="微软雅黑" w:eastAsia="微软雅黑" w:hAnsi="微软雅黑" w:cs="Arial"/>
+          <w:b/>
+          <w:color w:val="404040" w:themeColor="text1" w:themeTint="BF"/>
         </w:rPr>
         <w:t>1-</w:t>
       </w:r>
@@ -736,7 +763,7 @@
         <w:rPr>
           <w:rFonts w:ascii="微软雅黑" w:eastAsia="微软雅黑" w:hAnsi="微软雅黑" w:cs="微软雅黑" w:hint="eastAsia"/>
           <w:b/>
-          <w:color w:val="333333"/>
+          <w:color w:val="404040" w:themeColor="text1" w:themeTint="BF"/>
         </w:rPr>
         <w:t>Bot</w:t>
       </w:r>
@@ -744,7 +771,7 @@
         <w:rPr>
           <w:rFonts w:ascii="微软雅黑" w:eastAsia="微软雅黑" w:hAnsi="微软雅黑" w:cs="微软雅黑" w:hint="eastAsia"/>
           <w:b/>
-          <w:color w:val="333333"/>
+          <w:color w:val="404040" w:themeColor="text1" w:themeTint="BF"/>
         </w:rPr>
         <w:t>在线机器人</w:t>
       </w:r>
@@ -752,51 +779,49 @@
         <w:rPr>
           <w:rFonts w:ascii="微软雅黑" w:eastAsia="微软雅黑" w:hAnsi="微软雅黑" w:cs="微软雅黑"/>
           <w:b/>
-          <w:color w:val="333333"/>
+          <w:color w:val="404040" w:themeColor="text1" w:themeTint="BF"/>
         </w:rPr>
         <w:t>：</w:t>
       </w:r>
       <w:r>
         <w:rPr>
           <w:rFonts w:ascii="微软雅黑" w:eastAsia="微软雅黑" w:hAnsi="微软雅黑" w:cs="微软雅黑"/>
-          <w:color w:val="333333"/>
+          <w:color w:val="404040" w:themeColor="text1" w:themeTint="BF"/>
         </w:rPr>
         <w:t xml:space="preserve"> 基于</w:t>
       </w:r>
       <w:r>
         <w:rPr>
           <w:rFonts w:ascii="微软雅黑" w:eastAsia="微软雅黑" w:hAnsi="微软雅黑" w:cs="微软雅黑" w:hint="eastAsia"/>
-          <w:color w:val="333333"/>
+          <w:color w:val="404040" w:themeColor="text1" w:themeTint="BF"/>
         </w:rPr>
         <w:t>Vue</w:t>
       </w:r>
       <w:r>
         <w:rPr>
           <w:rFonts w:ascii="微软雅黑" w:eastAsia="微软雅黑" w:hAnsi="微软雅黑" w:cs="Arial"/>
-          <w:color w:val="333333"/>
+          <w:color w:val="404040" w:themeColor="text1" w:themeTint="BF"/>
         </w:rPr>
         <w:t>+Element</w:t>
       </w:r>
       <w:r>
         <w:rPr>
           <w:rFonts w:ascii="微软雅黑" w:eastAsia="微软雅黑" w:hAnsi="微软雅黑" w:cs="Arial" w:hint="eastAsia"/>
-          <w:color w:val="333333"/>
+          <w:color w:val="404040" w:themeColor="text1" w:themeTint="BF"/>
         </w:rPr>
         <w:t xml:space="preserve">+Egg </w:t>
       </w:r>
       <w:r>
         <w:rPr>
           <w:rFonts w:ascii="微软雅黑" w:eastAsia="微软雅黑" w:hAnsi="微软雅黑" w:cs="Arial" w:hint="eastAsia"/>
-          <w:color w:val="333333"/>
+          <w:color w:val="404040" w:themeColor="text1" w:themeTint="BF"/>
         </w:rPr>
         <w:t>+TS+</w:t>
       </w:r>
-      <w:bookmarkStart w:id="1" w:name="_GoBack"/>
-      <w:bookmarkEnd w:id="1"/>
       <w:r>
         <w:rPr>
           <w:rFonts w:ascii="微软雅黑" w:eastAsia="微软雅黑" w:hAnsi="微软雅黑" w:cs="Arial" w:hint="eastAsia"/>
-          <w:color w:val="333333"/>
+          <w:color w:val="404040" w:themeColor="text1" w:themeTint="BF"/>
         </w:rPr>
         <w:t>Mysql+Redis+Docker</w:t>
       </w:r>
@@ -811,62 +836,62 @@
         <w:ind w:firstLineChars="0"/>
         <w:rPr>
           <w:rFonts w:ascii="微软雅黑" w:eastAsia="微软雅黑" w:hAnsi="微软雅黑" w:cs="微软雅黑"/>
-          <w:color w:val="333333"/>
-        </w:rPr>
-      </w:pPr>
-      <w:r>
-        <w:rPr>
-          <w:rFonts w:ascii="微软雅黑" w:eastAsia="微软雅黑" w:hAnsi="微软雅黑" w:cs="微软雅黑" w:hint="eastAsia"/>
-          <w:color w:val="333333"/>
+          <w:color w:val="404040" w:themeColor="text1" w:themeTint="BF"/>
+        </w:rPr>
+      </w:pPr>
+      <w:r>
+        <w:rPr>
+          <w:rFonts w:ascii="微软雅黑" w:eastAsia="微软雅黑" w:hAnsi="微软雅黑" w:cs="微软雅黑" w:hint="eastAsia"/>
+          <w:color w:val="404040" w:themeColor="text1" w:themeTint="BF"/>
         </w:rPr>
         <w:t>开发主线版本</w:t>
       </w:r>
       <w:r>
         <w:rPr>
           <w:rFonts w:ascii="微软雅黑" w:eastAsia="微软雅黑" w:hAnsi="微软雅黑" w:cs="微软雅黑" w:hint="eastAsia"/>
-          <w:color w:val="333333"/>
+          <w:color w:val="404040" w:themeColor="text1" w:themeTint="BF"/>
         </w:rPr>
         <w:t>需求，如</w:t>
       </w:r>
       <w:r>
         <w:rPr>
           <w:rFonts w:ascii="微软雅黑" w:eastAsia="微软雅黑" w:hAnsi="微软雅黑" w:cs="微软雅黑" w:hint="eastAsia"/>
-          <w:color w:val="333333"/>
+          <w:color w:val="404040" w:themeColor="text1" w:themeTint="BF"/>
         </w:rPr>
         <w:t>一键部署、</w:t>
       </w:r>
       <w:r>
         <w:rPr>
           <w:rFonts w:ascii="微软雅黑" w:eastAsia="微软雅黑" w:hAnsi="微软雅黑" w:cs="微软雅黑" w:hint="eastAsia"/>
-          <w:color w:val="333333"/>
+          <w:color w:val="404040" w:themeColor="text1" w:themeTint="BF"/>
         </w:rPr>
         <w:t>权限管理、任务图优化、</w:t>
       </w:r>
       <w:r>
         <w:rPr>
           <w:rFonts w:ascii="微软雅黑" w:eastAsia="微软雅黑" w:hAnsi="微软雅黑" w:cs="微软雅黑" w:hint="eastAsia"/>
-          <w:color w:val="333333"/>
+          <w:color w:val="404040" w:themeColor="text1" w:themeTint="BF"/>
         </w:rPr>
         <w:t>多维度标签</w:t>
       </w:r>
       <w:r>
         <w:rPr>
           <w:rFonts w:ascii="微软雅黑" w:eastAsia="微软雅黑" w:hAnsi="微软雅黑" w:cs="微软雅黑" w:hint="eastAsia"/>
-          <w:color w:val="333333"/>
+          <w:color w:val="404040" w:themeColor="text1" w:themeTint="BF"/>
         </w:rPr>
         <w:t>、</w:t>
       </w:r>
       <w:r>
         <w:rPr>
           <w:rFonts w:ascii="微软雅黑" w:eastAsia="微软雅黑" w:hAnsi="微软雅黑" w:cs="微软雅黑" w:hint="eastAsia"/>
-          <w:color w:val="333333"/>
+          <w:color w:val="404040" w:themeColor="text1" w:themeTint="BF"/>
         </w:rPr>
         <w:t>多意图等需</w:t>
       </w:r>
       <w:r>
         <w:rPr>
           <w:rFonts w:ascii="微软雅黑" w:eastAsia="微软雅黑" w:hAnsi="微软雅黑" w:cs="微软雅黑" w:hint="eastAsia"/>
-          <w:color w:val="333333"/>
+          <w:color w:val="404040" w:themeColor="text1" w:themeTint="BF"/>
         </w:rPr>
         <w:t>求。</w:t>
       </w:r>
@@ -881,55 +906,55 @@
         <w:ind w:firstLineChars="0"/>
         <w:rPr>
           <w:rFonts w:ascii="微软雅黑" w:eastAsia="微软雅黑" w:hAnsi="微软雅黑" w:cs="微软雅黑"/>
-          <w:color w:val="333333"/>
-        </w:rPr>
-      </w:pPr>
-      <w:r>
-        <w:rPr>
-          <w:rFonts w:ascii="微软雅黑" w:eastAsia="微软雅黑" w:hAnsi="微软雅黑" w:cs="微软雅黑" w:hint="eastAsia"/>
-          <w:color w:val="333333"/>
+          <w:color w:val="404040" w:themeColor="text1" w:themeTint="BF"/>
+        </w:rPr>
+      </w:pPr>
+      <w:r>
+        <w:rPr>
+          <w:rFonts w:ascii="微软雅黑" w:eastAsia="微软雅黑" w:hAnsi="微软雅黑" w:cs="微软雅黑" w:hint="eastAsia"/>
+          <w:color w:val="404040" w:themeColor="text1" w:themeTint="BF"/>
         </w:rPr>
         <w:t>开发</w:t>
       </w:r>
       <w:r>
         <w:rPr>
           <w:rFonts w:ascii="微软雅黑" w:eastAsia="微软雅黑" w:hAnsi="微软雅黑" w:cs="微软雅黑" w:hint="eastAsia"/>
-          <w:color w:val="333333"/>
+          <w:color w:val="404040" w:themeColor="text1" w:themeTint="BF"/>
         </w:rPr>
         <w:t>客户</w:t>
       </w:r>
       <w:r>
         <w:rPr>
           <w:rFonts w:ascii="微软雅黑" w:eastAsia="微软雅黑" w:hAnsi="微软雅黑" w:cs="微软雅黑" w:hint="eastAsia"/>
-          <w:color w:val="333333"/>
+          <w:color w:val="404040" w:themeColor="text1" w:themeTint="BF"/>
         </w:rPr>
         <w:t>定制化需求。如多级用户审核，</w:t>
       </w:r>
       <w:r>
         <w:rPr>
           <w:rFonts w:ascii="微软雅黑" w:eastAsia="微软雅黑" w:hAnsi="微软雅黑" w:cs="微软雅黑" w:hint="eastAsia"/>
-          <w:color w:val="333333"/>
+          <w:color w:val="404040" w:themeColor="text1" w:themeTint="BF"/>
         </w:rPr>
         <w:t>变更记录对比、路径域名改造</w:t>
       </w:r>
       <w:r>
         <w:rPr>
           <w:rFonts w:ascii="微软雅黑" w:eastAsia="微软雅黑" w:hAnsi="微软雅黑" w:cs="微软雅黑" w:hint="eastAsia"/>
-          <w:color w:val="333333"/>
+          <w:color w:val="404040" w:themeColor="text1" w:themeTint="BF"/>
         </w:rPr>
         <w:t>、</w:t>
       </w:r>
       <w:r>
         <w:rPr>
           <w:rFonts w:ascii="微软雅黑" w:eastAsia="微软雅黑" w:hAnsi="微软雅黑" w:cs="微软雅黑" w:hint="eastAsia"/>
-          <w:color w:val="333333"/>
+          <w:color w:val="404040" w:themeColor="text1" w:themeTint="BF"/>
         </w:rPr>
         <w:t>会话并发数统计</w:t>
       </w:r>
       <w:r>
         <w:rPr>
           <w:rFonts w:ascii="微软雅黑" w:eastAsia="微软雅黑" w:hAnsi="微软雅黑" w:cs="微软雅黑" w:hint="eastAsia"/>
-          <w:color w:val="333333"/>
+          <w:color w:val="404040" w:themeColor="text1" w:themeTint="BF"/>
         </w:rPr>
         <w:t>等需求。</w:t>
       </w:r>
@@ -944,27 +969,27 @@
         <w:ind w:firstLineChars="0"/>
         <w:rPr>
           <w:rFonts w:ascii="微软雅黑" w:eastAsia="微软雅黑" w:hAnsi="微软雅黑" w:cs="微软雅黑"/>
-          <w:color w:val="333333"/>
-        </w:rPr>
-      </w:pPr>
-      <w:r>
-        <w:rPr>
-          <w:rFonts w:ascii="微软雅黑" w:eastAsia="微软雅黑" w:hAnsi="微软雅黑" w:cs="微软雅黑" w:hint="eastAsia"/>
-          <w:color w:val="333333"/>
+          <w:color w:val="404040" w:themeColor="text1" w:themeTint="BF"/>
+        </w:rPr>
+      </w:pPr>
+      <w:r>
+        <w:rPr>
+          <w:rFonts w:ascii="微软雅黑" w:eastAsia="微软雅黑" w:hAnsi="微软雅黑" w:cs="微软雅黑" w:hint="eastAsia"/>
+          <w:color w:val="404040" w:themeColor="text1" w:themeTint="BF"/>
         </w:rPr>
         <w:t>前端组件云开发。开发了知识图谱管理云组件、智能教育云组件，支持项目可插拔</w:t>
       </w:r>
       <w:r>
         <w:rPr>
           <w:rFonts w:ascii="微软雅黑" w:eastAsia="微软雅黑" w:hAnsi="微软雅黑" w:cs="微软雅黑" w:hint="eastAsia"/>
-          <w:color w:val="333333"/>
+          <w:color w:val="404040" w:themeColor="text1" w:themeTint="BF"/>
         </w:rPr>
         <w:t>式使用</w:t>
       </w:r>
       <w:r>
         <w:rPr>
           <w:rFonts w:ascii="微软雅黑" w:eastAsia="微软雅黑" w:hAnsi="微软雅黑" w:cs="微软雅黑" w:hint="eastAsia"/>
-          <w:color w:val="333333"/>
+          <w:color w:val="404040" w:themeColor="text1" w:themeTint="BF"/>
         </w:rPr>
         <w:t>。</w:t>
       </w:r>
@@ -979,69 +1004,69 @@
         <w:ind w:firstLineChars="0"/>
         <w:rPr>
           <w:rFonts w:ascii="微软雅黑" w:eastAsia="微软雅黑" w:hAnsi="微软雅黑" w:cs="微软雅黑"/>
-          <w:color w:val="333333"/>
-        </w:rPr>
-      </w:pPr>
-      <w:r>
-        <w:rPr>
-          <w:rFonts w:ascii="微软雅黑" w:eastAsia="微软雅黑" w:hAnsi="微软雅黑" w:cs="微软雅黑" w:hint="eastAsia"/>
-          <w:color w:val="333333"/>
+          <w:color w:val="404040" w:themeColor="text1" w:themeTint="BF"/>
+        </w:rPr>
+      </w:pPr>
+      <w:r>
+        <w:rPr>
+          <w:rFonts w:ascii="微软雅黑" w:eastAsia="微软雅黑" w:hAnsi="微软雅黑" w:cs="微软雅黑" w:hint="eastAsia"/>
+          <w:color w:val="404040" w:themeColor="text1" w:themeTint="BF"/>
         </w:rPr>
         <w:t>缺陷修复</w:t>
       </w:r>
       <w:r>
         <w:rPr>
           <w:rFonts w:ascii="微软雅黑" w:eastAsia="微软雅黑" w:hAnsi="微软雅黑" w:cs="微软雅黑" w:hint="eastAsia"/>
-          <w:color w:val="333333"/>
+          <w:color w:val="404040" w:themeColor="text1" w:themeTint="BF"/>
         </w:rPr>
         <w:t>与前线问题支持</w:t>
       </w:r>
       <w:r>
         <w:rPr>
           <w:rFonts w:ascii="微软雅黑" w:eastAsia="微软雅黑" w:hAnsi="微软雅黑" w:cs="微软雅黑" w:hint="eastAsia"/>
-          <w:color w:val="333333"/>
+          <w:color w:val="404040" w:themeColor="text1" w:themeTint="BF"/>
         </w:rPr>
         <w:t>。修复</w:t>
       </w:r>
       <w:r>
         <w:rPr>
           <w:rFonts w:ascii="微软雅黑" w:eastAsia="微软雅黑" w:hAnsi="微软雅黑" w:cs="微软雅黑" w:hint="eastAsia"/>
-          <w:color w:val="333333"/>
+          <w:color w:val="404040" w:themeColor="text1" w:themeTint="BF"/>
         </w:rPr>
         <w:t>诸如</w:t>
       </w:r>
       <w:r>
         <w:rPr>
           <w:rFonts w:ascii="微软雅黑" w:eastAsia="微软雅黑" w:hAnsi="微软雅黑" w:cs="微软雅黑" w:hint="eastAsia"/>
-          <w:color w:val="333333"/>
+          <w:color w:val="404040" w:themeColor="text1" w:themeTint="BF"/>
         </w:rPr>
         <w:t>安全</w:t>
       </w:r>
       <w:r>
         <w:rPr>
           <w:rFonts w:ascii="微软雅黑" w:eastAsia="微软雅黑" w:hAnsi="微软雅黑" w:cs="微软雅黑" w:hint="eastAsia"/>
-          <w:color w:val="333333"/>
+          <w:color w:val="404040" w:themeColor="text1" w:themeTint="BF"/>
         </w:rPr>
         <w:t>漏洞</w:t>
       </w:r>
       <w:r>
         <w:rPr>
           <w:rFonts w:ascii="微软雅黑" w:eastAsia="微软雅黑" w:hAnsi="微软雅黑" w:cs="微软雅黑" w:hint="eastAsia"/>
-          <w:color w:val="333333"/>
+          <w:color w:val="404040" w:themeColor="text1" w:themeTint="BF"/>
         </w:rPr>
         <w:t>、数据校验、版本数据兼容</w:t>
       </w:r>
       <w:r>
         <w:rPr>
           <w:rFonts w:ascii="微软雅黑" w:eastAsia="微软雅黑" w:hAnsi="微软雅黑" w:cs="微软雅黑" w:hint="eastAsia"/>
-          <w:color w:val="333333"/>
+          <w:color w:val="404040" w:themeColor="text1" w:themeTint="BF"/>
         </w:rPr>
         <w:t>、富文本编辑器</w:t>
       </w:r>
       <w:r>
         <w:rPr>
           <w:rFonts w:ascii="微软雅黑" w:eastAsia="微软雅黑" w:hAnsi="微软雅黑" w:cs="微软雅黑" w:hint="eastAsia"/>
-          <w:color w:val="333333"/>
+          <w:color w:val="404040" w:themeColor="text1" w:themeTint="BF"/>
         </w:rPr>
         <w:t>等问题。</w:t>
       </w:r>
@@ -1056,90 +1081,90 @@
         <w:ind w:firstLineChars="0"/>
         <w:rPr>
           <w:rFonts w:ascii="微软雅黑" w:eastAsia="微软雅黑" w:hAnsi="微软雅黑" w:cs="微软雅黑"/>
-          <w:color w:val="333333"/>
-        </w:rPr>
-      </w:pPr>
-      <w:r>
-        <w:rPr>
-          <w:rFonts w:ascii="微软雅黑" w:eastAsia="微软雅黑" w:hAnsi="微软雅黑" w:cs="微软雅黑" w:hint="eastAsia"/>
-          <w:color w:val="333333"/>
+          <w:color w:val="404040" w:themeColor="text1" w:themeTint="BF"/>
+        </w:rPr>
+      </w:pPr>
+      <w:r>
+        <w:rPr>
+          <w:rFonts w:ascii="微软雅黑" w:eastAsia="微软雅黑" w:hAnsi="微软雅黑" w:cs="微软雅黑" w:hint="eastAsia"/>
+          <w:color w:val="404040" w:themeColor="text1" w:themeTint="BF"/>
         </w:rPr>
         <w:t>提升团队工作效率</w:t>
       </w:r>
       <w:r>
         <w:rPr>
           <w:rFonts w:ascii="微软雅黑" w:eastAsia="微软雅黑" w:hAnsi="微软雅黑" w:cs="微软雅黑" w:hint="eastAsia"/>
-          <w:color w:val="333333"/>
+          <w:color w:val="404040" w:themeColor="text1" w:themeTint="BF"/>
         </w:rPr>
         <w:t>。</w:t>
       </w:r>
       <w:r>
         <w:rPr>
           <w:rFonts w:ascii="微软雅黑" w:eastAsia="微软雅黑" w:hAnsi="微软雅黑" w:cs="微软雅黑" w:hint="eastAsia"/>
-          <w:color w:val="333333"/>
+          <w:color w:val="404040" w:themeColor="text1" w:themeTint="BF"/>
         </w:rPr>
         <w:t>如</w:t>
       </w:r>
       <w:r>
         <w:rPr>
           <w:rFonts w:ascii="微软雅黑" w:eastAsia="微软雅黑" w:hAnsi="微软雅黑" w:cs="微软雅黑" w:hint="eastAsia"/>
-          <w:color w:val="333333"/>
+          <w:color w:val="404040" w:themeColor="text1" w:themeTint="BF"/>
         </w:rPr>
         <w:t>协调</w:t>
       </w:r>
       <w:r>
         <w:rPr>
           <w:rFonts w:ascii="微软雅黑" w:eastAsia="微软雅黑" w:hAnsi="微软雅黑" w:cs="微软雅黑" w:hint="eastAsia"/>
-          <w:color w:val="333333"/>
+          <w:color w:val="404040" w:themeColor="text1" w:themeTint="BF"/>
         </w:rPr>
         <w:t>各</w:t>
       </w:r>
       <w:r>
         <w:rPr>
           <w:rFonts w:ascii="微软雅黑" w:eastAsia="微软雅黑" w:hAnsi="微软雅黑" w:cs="微软雅黑" w:hint="eastAsia"/>
-          <w:color w:val="333333"/>
+          <w:color w:val="404040" w:themeColor="text1" w:themeTint="BF"/>
         </w:rPr>
         <w:t>方资源、</w:t>
       </w:r>
       <w:r>
         <w:rPr>
           <w:rFonts w:ascii="微软雅黑" w:eastAsia="微软雅黑" w:hAnsi="微软雅黑" w:cs="微软雅黑" w:hint="eastAsia"/>
-          <w:color w:val="333333"/>
+          <w:color w:val="404040" w:themeColor="text1" w:themeTint="BF"/>
         </w:rPr>
         <w:t>分配缺陷和需求单、项目</w:t>
       </w:r>
       <w:r>
         <w:rPr>
           <w:rFonts w:ascii="微软雅黑" w:eastAsia="微软雅黑" w:hAnsi="微软雅黑" w:cs="微软雅黑" w:hint="eastAsia"/>
-          <w:color w:val="333333"/>
+          <w:color w:val="404040" w:themeColor="text1" w:themeTint="BF"/>
         </w:rPr>
         <w:t>中文国际化</w:t>
       </w:r>
       <w:r>
         <w:rPr>
           <w:rFonts w:ascii="微软雅黑" w:eastAsia="微软雅黑" w:hAnsi="微软雅黑" w:cs="微软雅黑" w:hint="eastAsia"/>
-          <w:color w:val="333333"/>
+          <w:color w:val="404040" w:themeColor="text1" w:themeTint="BF"/>
         </w:rPr>
         <w:t>、优化项目构建</w:t>
       </w:r>
       <w:r>
         <w:rPr>
           <w:rFonts w:ascii="微软雅黑" w:eastAsia="微软雅黑" w:hAnsi="微软雅黑" w:cs="微软雅黑" w:hint="eastAsia"/>
-          <w:color w:val="333333"/>
+          <w:color w:val="404040" w:themeColor="text1" w:themeTint="BF"/>
         </w:rPr>
         <w:t>、图标</w:t>
       </w:r>
       <w:r>
         <w:rPr>
           <w:rFonts w:ascii="微软雅黑" w:eastAsia="微软雅黑" w:hAnsi="微软雅黑" w:cs="微软雅黑" w:hint="eastAsia"/>
-          <w:color w:val="333333"/>
+          <w:color w:val="404040" w:themeColor="text1" w:themeTint="BF"/>
         </w:rPr>
         <w:t>等</w:t>
       </w:r>
       <w:r>
         <w:rPr>
           <w:rFonts w:ascii="微软雅黑" w:eastAsia="微软雅黑" w:hAnsi="微软雅黑" w:cs="微软雅黑" w:hint="eastAsia"/>
-          <w:color w:val="333333"/>
+          <w:color w:val="404040" w:themeColor="text1" w:themeTint="BF"/>
         </w:rPr>
         <w:t>。</w:t>
       </w:r>
@@ -1154,41 +1179,41 @@
         <w:ind w:firstLineChars="0"/>
         <w:rPr>
           <w:rFonts w:ascii="微软雅黑" w:eastAsia="微软雅黑" w:hAnsi="微软雅黑" w:cs="微软雅黑"/>
-          <w:color w:val="333333"/>
-        </w:rPr>
-      </w:pPr>
-      <w:r>
-        <w:rPr>
-          <w:rFonts w:ascii="微软雅黑" w:eastAsia="微软雅黑" w:hAnsi="微软雅黑" w:cs="微软雅黑" w:hint="eastAsia"/>
-          <w:color w:val="333333"/>
+          <w:color w:val="404040" w:themeColor="text1" w:themeTint="BF"/>
+        </w:rPr>
+      </w:pPr>
+      <w:r>
+        <w:rPr>
+          <w:rFonts w:ascii="微软雅黑" w:eastAsia="微软雅黑" w:hAnsi="微软雅黑" w:cs="微软雅黑" w:hint="eastAsia"/>
+          <w:color w:val="404040" w:themeColor="text1" w:themeTint="BF"/>
         </w:rPr>
         <w:t>其他</w:t>
       </w:r>
       <w:r>
         <w:rPr>
           <w:rFonts w:ascii="微软雅黑" w:eastAsia="微软雅黑" w:hAnsi="微软雅黑" w:cs="微软雅黑" w:hint="eastAsia"/>
-          <w:color w:val="333333"/>
+          <w:color w:val="404040" w:themeColor="text1" w:themeTint="BF"/>
         </w:rPr>
         <w:t>。如CR代码、编写文档</w:t>
       </w:r>
       <w:r>
         <w:rPr>
           <w:rFonts w:ascii="微软雅黑" w:eastAsia="微软雅黑" w:hAnsi="微软雅黑" w:cs="微软雅黑" w:hint="eastAsia"/>
-          <w:color w:val="333333"/>
+          <w:color w:val="404040" w:themeColor="text1" w:themeTint="BF"/>
         </w:rPr>
         <w:t>（规范、新人指导、问题排查）</w:t>
       </w:r>
       <w:r>
         <w:rPr>
           <w:rFonts w:ascii="微软雅黑" w:eastAsia="微软雅黑" w:hAnsi="微软雅黑" w:cs="微软雅黑" w:hint="eastAsia"/>
-          <w:color w:val="333333"/>
+          <w:color w:val="404040" w:themeColor="text1" w:themeTint="BF"/>
         </w:rPr>
         <w:t>、主持</w:t>
       </w:r>
       <w:r>
         <w:rPr>
           <w:rFonts w:ascii="微软雅黑" w:eastAsia="微软雅黑" w:hAnsi="微软雅黑" w:cs="微软雅黑" w:hint="eastAsia"/>
-          <w:color w:val="333333"/>
+          <w:color w:val="404040" w:themeColor="text1" w:themeTint="BF"/>
         </w:rPr>
         <w:t>晨会、需求评审、测试用例评审等等。</w:t>
       </w:r>
@@ -1197,13 +1222,14 @@
       <w:pPr>
         <w:rPr>
           <w:rFonts w:ascii="微软雅黑" w:eastAsia="微软雅黑" w:hAnsi="微软雅黑"/>
-        </w:rPr>
-      </w:pPr>
-      <w:r>
-        <w:rPr>
-          <w:rFonts w:ascii="微软雅黑" w:eastAsia="微软雅黑" w:hAnsi="微软雅黑" w:cs="Arial"/>
-          <w:b/>
-          <w:color w:val="333333"/>
+          <w:color w:val="404040" w:themeColor="text1" w:themeTint="BF"/>
+        </w:rPr>
+      </w:pPr>
+      <w:r>
+        <w:rPr>
+          <w:rFonts w:ascii="微软雅黑" w:eastAsia="微软雅黑" w:hAnsi="微软雅黑" w:cs="Arial"/>
+          <w:b/>
+          <w:color w:val="404040" w:themeColor="text1" w:themeTint="BF"/>
         </w:rPr>
         <w:t>2-</w:t>
       </w:r>
@@ -1211,7 +1237,7 @@
         <w:rPr>
           <w:rFonts w:ascii="微软雅黑" w:eastAsia="微软雅黑" w:hAnsi="微软雅黑" w:cs="Arial" w:hint="eastAsia"/>
           <w:b/>
-          <w:color w:val="333333"/>
+          <w:color w:val="404040" w:themeColor="text1" w:themeTint="BF"/>
         </w:rPr>
         <w:t>OSS管理中心</w:t>
       </w:r>
@@ -1219,35 +1245,35 @@
         <w:rPr>
           <w:rFonts w:ascii="微软雅黑" w:eastAsia="微软雅黑" w:hAnsi="微软雅黑" w:cs="微软雅黑"/>
           <w:b/>
-          <w:color w:val="333333"/>
+          <w:color w:val="404040" w:themeColor="text1" w:themeTint="BF"/>
         </w:rPr>
         <w:t>：</w:t>
       </w:r>
       <w:r>
         <w:rPr>
           <w:rFonts w:ascii="微软雅黑" w:eastAsia="微软雅黑" w:hAnsi="微软雅黑" w:cs="微软雅黑"/>
-          <w:color w:val="333333"/>
+          <w:color w:val="404040" w:themeColor="text1" w:themeTint="BF"/>
         </w:rPr>
         <w:t xml:space="preserve"> </w:t>
       </w:r>
       <w:r>
         <w:rPr>
           <w:rFonts w:ascii="微软雅黑" w:eastAsia="微软雅黑" w:hAnsi="微软雅黑" w:cs="微软雅黑" w:hint="eastAsia"/>
-          <w:color w:val="333333"/>
+          <w:color w:val="404040" w:themeColor="text1" w:themeTint="BF"/>
         </w:rPr>
         <w:t>基于Vue</w:t>
       </w:r>
       <w:r>
         <w:rPr>
           <w:rFonts w:ascii="微软雅黑" w:eastAsia="微软雅黑" w:hAnsi="微软雅黑" w:cs="Arial"/>
-          <w:color w:val="333333"/>
+          <w:color w:val="404040" w:themeColor="text1" w:themeTint="BF"/>
         </w:rPr>
         <w:t>+Element+Egg+</w:t>
       </w:r>
       <w:r>
         <w:rPr>
           <w:rFonts w:ascii="微软雅黑" w:eastAsia="微软雅黑" w:hAnsi="微软雅黑" w:cs="Arial" w:hint="eastAsia"/>
-          <w:color w:val="333333"/>
+          <w:color w:val="404040" w:themeColor="text1" w:themeTint="BF"/>
         </w:rPr>
         <w:t>Sqlite+Docker</w:t>
       </w:r>
@@ -1262,82 +1288,83 @@
         <w:ind w:firstLineChars="0"/>
         <w:rPr>
           <w:rFonts w:ascii="微软雅黑" w:eastAsia="微软雅黑" w:hAnsi="微软雅黑"/>
-        </w:rPr>
-      </w:pPr>
-      <w:r>
-        <w:rPr>
-          <w:rFonts w:ascii="微软雅黑" w:eastAsia="微软雅黑" w:hAnsi="微软雅黑" w:cs="微软雅黑" w:hint="eastAsia"/>
-          <w:color w:val="333333"/>
+          <w:color w:val="404040" w:themeColor="text1" w:themeTint="BF"/>
+        </w:rPr>
+      </w:pPr>
+      <w:r>
+        <w:rPr>
+          <w:rFonts w:ascii="微软雅黑" w:eastAsia="微软雅黑" w:hAnsi="微软雅黑" w:cs="微软雅黑" w:hint="eastAsia"/>
+          <w:color w:val="404040" w:themeColor="text1" w:themeTint="BF"/>
         </w:rPr>
         <w:t>通过</w:t>
       </w:r>
       <w:r>
         <w:rPr>
           <w:rFonts w:ascii="微软雅黑" w:eastAsia="微软雅黑" w:hAnsi="微软雅黑" w:cs="微软雅黑" w:hint="eastAsia"/>
-          <w:color w:val="333333"/>
+          <w:color w:val="404040" w:themeColor="text1" w:themeTint="BF"/>
         </w:rPr>
         <w:t>解决历史缺陷问题</w:t>
       </w:r>
       <w:r>
         <w:rPr>
           <w:rFonts w:ascii="微软雅黑" w:eastAsia="微软雅黑" w:hAnsi="微软雅黑" w:cs="微软雅黑" w:hint="eastAsia"/>
-          <w:color w:val="333333"/>
+          <w:color w:val="404040" w:themeColor="text1" w:themeTint="BF"/>
         </w:rPr>
         <w:t>、</w:t>
       </w:r>
       <w:r>
         <w:rPr>
           <w:rFonts w:ascii="微软雅黑" w:eastAsia="微软雅黑" w:hAnsi="微软雅黑" w:cs="微软雅黑" w:hint="eastAsia"/>
-          <w:color w:val="333333"/>
+          <w:color w:val="404040" w:themeColor="text1" w:themeTint="BF"/>
         </w:rPr>
         <w:t>优化工作流</w:t>
       </w:r>
       <w:r>
         <w:rPr>
           <w:rFonts w:ascii="微软雅黑" w:eastAsia="微软雅黑" w:hAnsi="微软雅黑" w:cs="微软雅黑" w:hint="eastAsia"/>
-          <w:color w:val="333333"/>
+          <w:color w:val="404040" w:themeColor="text1" w:themeTint="BF"/>
         </w:rPr>
         <w:t>、编写文档</w:t>
       </w:r>
       <w:r>
         <w:rPr>
           <w:rFonts w:ascii="微软雅黑" w:eastAsia="微软雅黑" w:hAnsi="微软雅黑" w:cs="微软雅黑" w:hint="eastAsia"/>
-          <w:color w:val="333333"/>
+          <w:color w:val="404040" w:themeColor="text1" w:themeTint="BF"/>
         </w:rPr>
         <w:t>，</w:t>
       </w:r>
       <w:r>
         <w:rPr>
           <w:rFonts w:ascii="微软雅黑" w:eastAsia="微软雅黑" w:hAnsi="微软雅黑" w:cs="微软雅黑" w:hint="eastAsia"/>
-          <w:color w:val="333333"/>
+          <w:color w:val="404040" w:themeColor="text1" w:themeTint="BF"/>
         </w:rPr>
         <w:t>使得</w:t>
       </w:r>
       <w:r>
         <w:rPr>
           <w:rFonts w:ascii="微软雅黑" w:eastAsia="微软雅黑" w:hAnsi="微软雅黑" w:cs="微软雅黑" w:hint="eastAsia"/>
-          <w:color w:val="333333"/>
+          <w:color w:val="404040" w:themeColor="text1" w:themeTint="BF"/>
         </w:rPr>
         <w:t>前线问题反馈减少了</w:t>
       </w:r>
       <w:r>
         <w:rPr>
           <w:rFonts w:ascii="微软雅黑" w:eastAsia="微软雅黑" w:hAnsi="微软雅黑" w:cs="微软雅黑" w:hint="eastAsia"/>
-          <w:color w:val="333333"/>
+          <w:color w:val="404040" w:themeColor="text1" w:themeTint="BF"/>
         </w:rPr>
         <w:t>7</w:t>
       </w:r>
       <w:r>
         <w:rPr>
           <w:rFonts w:ascii="微软雅黑" w:eastAsia="微软雅黑" w:hAnsi="微软雅黑" w:cs="微软雅黑" w:hint="eastAsia"/>
-          <w:color w:val="333333"/>
+          <w:color w:val="404040" w:themeColor="text1" w:themeTint="BF"/>
         </w:rPr>
         <w:t>0%</w:t>
       </w:r>
       <w:r>
         <w:rPr>
           <w:rFonts w:ascii="微软雅黑" w:eastAsia="微软雅黑" w:hAnsi="微软雅黑" w:cs="微软雅黑" w:hint="eastAsia"/>
-          <w:color w:val="333333"/>
+          <w:color w:val="404040" w:themeColor="text1" w:themeTint="BF"/>
         </w:rPr>
         <w:t>。</w:t>
       </w:r>
@@ -1352,40 +1379,41 @@
         <w:ind w:firstLineChars="0"/>
         <w:rPr>
           <w:rFonts w:ascii="微软雅黑" w:eastAsia="微软雅黑" w:hAnsi="微软雅黑"/>
-        </w:rPr>
-      </w:pPr>
-      <w:r>
-        <w:rPr>
-          <w:rFonts w:ascii="微软雅黑" w:eastAsia="微软雅黑" w:hAnsi="微软雅黑" w:cs="微软雅黑" w:hint="eastAsia"/>
-          <w:color w:val="333333"/>
+          <w:color w:val="404040" w:themeColor="text1" w:themeTint="BF"/>
+        </w:rPr>
+      </w:pPr>
+      <w:r>
+        <w:rPr>
+          <w:rFonts w:ascii="微软雅黑" w:eastAsia="微软雅黑" w:hAnsi="微软雅黑" w:cs="微软雅黑" w:hint="eastAsia"/>
+          <w:color w:val="404040" w:themeColor="text1" w:themeTint="BF"/>
         </w:rPr>
         <w:t>支持主线版本需求与定制化需求，例如路径域名改造，k8s部署改造</w:t>
       </w:r>
       <w:r>
         <w:rPr>
           <w:rFonts w:ascii="微软雅黑" w:eastAsia="微软雅黑" w:hAnsi="微软雅黑" w:cs="微软雅黑" w:hint="eastAsia"/>
-          <w:color w:val="333333"/>
+          <w:color w:val="404040" w:themeColor="text1" w:themeTint="BF"/>
         </w:rPr>
         <w:t>、登录</w:t>
       </w:r>
       <w:r>
         <w:rPr>
           <w:rFonts w:ascii="微软雅黑" w:eastAsia="微软雅黑" w:hAnsi="微软雅黑" w:cs="微软雅黑" w:hint="eastAsia"/>
-          <w:color w:val="333333"/>
+          <w:color w:val="404040" w:themeColor="text1" w:themeTint="BF"/>
         </w:rPr>
         <w:t>改造</w:t>
       </w:r>
       <w:r>
         <w:rPr>
           <w:rFonts w:ascii="微软雅黑" w:eastAsia="微软雅黑" w:hAnsi="微软雅黑" w:cs="微软雅黑" w:hint="eastAsia"/>
-          <w:color w:val="333333"/>
+          <w:color w:val="404040" w:themeColor="text1" w:themeTint="BF"/>
         </w:rPr>
         <w:t>、接入新版流水线</w:t>
       </w:r>
       <w:r>
         <w:rPr>
           <w:rFonts w:ascii="微软雅黑" w:eastAsia="微软雅黑" w:hAnsi="微软雅黑" w:cs="微软雅黑" w:hint="eastAsia"/>
-          <w:color w:val="333333"/>
+          <w:color w:val="404040" w:themeColor="text1" w:themeTint="BF"/>
         </w:rPr>
         <w:t>等需求。</w:t>
       </w:r>
@@ -1394,6 +1422,7 @@
       <w:pPr>
         <w:rPr>
           <w:rFonts w:ascii="微软雅黑" w:eastAsia="微软雅黑" w:hAnsi="微软雅黑"/>
+          <w:color w:val="404040" w:themeColor="text1" w:themeTint="BF"/>
         </w:rPr>
       </w:pPr>
     </w:p>
@@ -1404,14 +1433,15 @@
         </w:tabs>
         <w:rPr>
           <w:rFonts w:ascii="微软雅黑" w:eastAsia="微软雅黑" w:hAnsi="微软雅黑"/>
-        </w:rPr>
-      </w:pPr>
-      <w:r>
-        <w:rPr>
-          <w:rFonts w:ascii="微软雅黑" w:eastAsia="微软雅黑" w:hAnsi="微软雅黑" w:cs="Arial"/>
-          <w:b/>
-          <w:bCs/>
-          <w:color w:val="333333"/>
+          <w:color w:val="404040" w:themeColor="text1" w:themeTint="BF"/>
+        </w:rPr>
+      </w:pPr>
+      <w:r>
+        <w:rPr>
+          <w:rFonts w:ascii="微软雅黑" w:eastAsia="微软雅黑" w:hAnsi="微软雅黑" w:cs="Arial"/>
+          <w:b/>
+          <w:bCs/>
+          <w:color w:val="404040" w:themeColor="text1" w:themeTint="BF"/>
         </w:rPr>
         <w:t>2018.10 - 20</w:t>
       </w:r>
@@ -1420,7 +1450,7 @@
           <w:rFonts w:ascii="微软雅黑" w:eastAsia="微软雅黑" w:hAnsi="微软雅黑" w:cs="Arial" w:hint="eastAsia"/>
           <w:b/>
           <w:bCs/>
-          <w:color w:val="333333"/>
+          <w:color w:val="404040" w:themeColor="text1" w:themeTint="BF"/>
         </w:rPr>
         <w:t>19</w:t>
       </w:r>
@@ -1429,7 +1459,7 @@
           <w:rFonts w:ascii="微软雅黑" w:eastAsia="微软雅黑" w:hAnsi="微软雅黑" w:cs="Arial"/>
           <w:b/>
           <w:bCs/>
-          <w:color w:val="333333"/>
+          <w:color w:val="404040" w:themeColor="text1" w:themeTint="BF"/>
         </w:rPr>
         <w:t>.0</w:t>
       </w:r>
@@ -1438,19 +1468,21 @@
           <w:rFonts w:ascii="微软雅黑" w:eastAsia="微软雅黑" w:hAnsi="微软雅黑" w:cs="Arial" w:hint="eastAsia"/>
           <w:b/>
           <w:bCs/>
-          <w:color w:val="333333"/>
+          <w:color w:val="404040" w:themeColor="text1" w:themeTint="BF"/>
         </w:rPr>
         <w:t>3</w:t>
       </w:r>
       <w:r>
         <w:rPr>
           <w:rFonts w:ascii="微软雅黑" w:eastAsia="微软雅黑" w:hAnsi="微软雅黑"/>
+          <w:color w:val="404040" w:themeColor="text1" w:themeTint="BF"/>
         </w:rPr>
         <w:tab/>
       </w:r>
       <w:r>
         <w:rPr>
           <w:rFonts w:ascii="微软雅黑" w:eastAsia="微软雅黑" w:hAnsi="微软雅黑" w:hint="eastAsia"/>
+          <w:color w:val="404040" w:themeColor="text1" w:themeTint="BF"/>
         </w:rPr>
         <w:t xml:space="preserve">   </w:t>
       </w:r>
@@ -1459,7 +1491,7 @@
           <w:rFonts w:ascii="微软雅黑" w:eastAsia="微软雅黑" w:hAnsi="微软雅黑" w:cs="微软雅黑"/>
           <w:b/>
           <w:bCs/>
-          <w:color w:val="333333"/>
+          <w:color w:val="404040" w:themeColor="text1" w:themeTint="BF"/>
         </w:rPr>
         <w:t>追一科技</w:t>
       </w:r>
@@ -1468,7 +1500,7 @@
           <w:rFonts w:ascii="微软雅黑" w:eastAsia="微软雅黑" w:hAnsi="微软雅黑" w:cs="微软雅黑" w:hint="eastAsia"/>
           <w:b/>
           <w:bCs/>
-          <w:color w:val="333333"/>
+          <w:color w:val="404040" w:themeColor="text1" w:themeTint="BF"/>
         </w:rPr>
         <w:t>|基础产品中心</w:t>
       </w:r>
@@ -1477,7 +1509,7 @@
           <w:rFonts w:ascii="微软雅黑" w:eastAsia="微软雅黑" w:hAnsi="微软雅黑" w:cs="微软雅黑" w:hint="eastAsia"/>
           <w:b/>
           <w:bCs/>
-          <w:color w:val="333333"/>
+          <w:color w:val="404040" w:themeColor="text1" w:themeTint="BF"/>
         </w:rPr>
         <w:t xml:space="preserve">   </w:t>
       </w:r>
@@ -1486,7 +1518,7 @@
           <w:rFonts w:ascii="微软雅黑" w:eastAsia="微软雅黑" w:hAnsi="微软雅黑" w:cs="微软雅黑"/>
           <w:b/>
           <w:bCs/>
-          <w:color w:val="333333"/>
+          <w:color w:val="404040" w:themeColor="text1" w:themeTint="BF"/>
         </w:rPr>
         <w:t xml:space="preserve"> 前端开发实习生</w:t>
       </w:r>
@@ -1495,13 +1527,14 @@
       <w:pPr>
         <w:rPr>
           <w:rFonts w:ascii="微软雅黑" w:eastAsia="微软雅黑" w:hAnsi="微软雅黑"/>
-        </w:rPr>
-      </w:pPr>
-      <w:r>
-        <w:rPr>
-          <w:rFonts w:ascii="微软雅黑" w:eastAsia="微软雅黑" w:hAnsi="微软雅黑" w:cs="Arial"/>
-          <w:b/>
-          <w:color w:val="333333"/>
+          <w:color w:val="404040" w:themeColor="text1" w:themeTint="BF"/>
+        </w:rPr>
+      </w:pPr>
+      <w:r>
+        <w:rPr>
+          <w:rFonts w:ascii="微软雅黑" w:eastAsia="微软雅黑" w:hAnsi="微软雅黑" w:cs="Arial"/>
+          <w:b/>
+          <w:color w:val="404040" w:themeColor="text1" w:themeTint="BF"/>
         </w:rPr>
         <w:t>1-</w:t>
       </w:r>
@@ -1509,42 +1542,42 @@
         <w:rPr>
           <w:rFonts w:ascii="微软雅黑" w:eastAsia="微软雅黑" w:hAnsi="微软雅黑" w:cs="微软雅黑"/>
           <w:b/>
-          <w:color w:val="333333"/>
+          <w:color w:val="404040" w:themeColor="text1" w:themeTint="BF"/>
         </w:rPr>
         <w:t>追一官网：</w:t>
       </w:r>
       <w:r>
         <w:rPr>
           <w:rFonts w:ascii="微软雅黑" w:eastAsia="微软雅黑" w:hAnsi="微软雅黑" w:cs="微软雅黑"/>
-          <w:color w:val="333333"/>
+          <w:color w:val="404040" w:themeColor="text1" w:themeTint="BF"/>
         </w:rPr>
         <w:t xml:space="preserve"> </w:t>
       </w:r>
       <w:r>
         <w:rPr>
           <w:rFonts w:ascii="微软雅黑" w:eastAsia="微软雅黑" w:hAnsi="微软雅黑" w:cs="微软雅黑"/>
-          <w:color w:val="333333"/>
+          <w:color w:val="404040" w:themeColor="text1" w:themeTint="BF"/>
         </w:rPr>
         <w:t>基于</w:t>
       </w:r>
       <w:r>
         <w:rPr>
           <w:rFonts w:ascii="微软雅黑" w:eastAsia="微软雅黑" w:hAnsi="微软雅黑" w:cs="微软雅黑" w:hint="eastAsia"/>
-          <w:color w:val="333333"/>
+          <w:color w:val="404040" w:themeColor="text1" w:themeTint="BF"/>
         </w:rPr>
         <w:t>Vue</w:t>
       </w:r>
       <w:r>
         <w:rPr>
           <w:rFonts w:ascii="微软雅黑" w:eastAsia="微软雅黑" w:hAnsi="微软雅黑" w:cs="Arial"/>
-          <w:color w:val="333333"/>
+          <w:color w:val="404040" w:themeColor="text1" w:themeTint="BF"/>
         </w:rPr>
         <w:t>+FullPage+Element+Egg+</w:t>
       </w:r>
       <w:r>
         <w:rPr>
           <w:rFonts w:ascii="微软雅黑" w:eastAsia="微软雅黑" w:hAnsi="微软雅黑" w:cs="Arial" w:hint="eastAsia"/>
-          <w:color w:val="333333"/>
+          <w:color w:val="404040" w:themeColor="text1" w:themeTint="BF"/>
         </w:rPr>
         <w:t>Mysql</w:t>
       </w:r>
@@ -1552,6 +1585,7 @@
         <w:rPr>
           <w:rStyle w:val="a4"/>
           <w:rFonts w:ascii="微软雅黑" w:eastAsia="微软雅黑" w:hAnsi="微软雅黑" w:cs="Arial" w:hint="eastAsia"/>
+          <w:color w:val="404040" w:themeColor="text1" w:themeTint="BF"/>
         </w:rPr>
         <w:t xml:space="preserve"> </w:t>
       </w:r>
@@ -1560,33 +1594,34 @@
       <w:pPr>
         <w:rPr>
           <w:rFonts w:ascii="微软雅黑" w:eastAsia="微软雅黑" w:hAnsi="微软雅黑"/>
-        </w:rPr>
-      </w:pPr>
-      <w:r>
-        <w:rPr>
-          <w:rFonts w:ascii="微软雅黑" w:eastAsia="微软雅黑" w:hAnsi="微软雅黑" w:cs="Arial"/>
-          <w:color w:val="333333"/>
+          <w:color w:val="404040" w:themeColor="text1" w:themeTint="BF"/>
+        </w:rPr>
+      </w:pPr>
+      <w:r>
+        <w:rPr>
+          <w:rFonts w:ascii="微软雅黑" w:eastAsia="微软雅黑" w:hAnsi="微软雅黑" w:cs="Arial"/>
+          <w:color w:val="404040" w:themeColor="text1" w:themeTint="BF"/>
         </w:rPr>
         <w:t>(1)</w:t>
       </w:r>
       <w:r>
         <w:rPr>
           <w:rFonts w:ascii="微软雅黑" w:eastAsia="微软雅黑" w:hAnsi="微软雅黑" w:cs="微软雅黑"/>
-          <w:color w:val="333333"/>
+          <w:color w:val="404040" w:themeColor="text1" w:themeTint="BF"/>
         </w:rPr>
         <w:t>通过</w:t>
       </w:r>
       <w:r>
         <w:rPr>
           <w:rFonts w:ascii="微软雅黑" w:eastAsia="微软雅黑" w:hAnsi="微软雅黑" w:cs="Arial"/>
-          <w:color w:val="333333"/>
+          <w:color w:val="404040" w:themeColor="text1" w:themeTint="BF"/>
         </w:rPr>
         <w:t>vue-i18n</w:t>
       </w:r>
       <w:r>
         <w:rPr>
           <w:rFonts w:ascii="微软雅黑" w:eastAsia="微软雅黑" w:hAnsi="微软雅黑" w:cs="微软雅黑"/>
-          <w:color w:val="333333"/>
+          <w:color w:val="404040" w:themeColor="text1" w:themeTint="BF"/>
         </w:rPr>
         <w:t>实现官网国际化、并修改相应样式（语言兼容、响应式）</w:t>
       </w:r>
@@ -1595,40 +1630,41 @@
       <w:pPr>
         <w:rPr>
           <w:rFonts w:ascii="微软雅黑" w:eastAsia="微软雅黑" w:hAnsi="微软雅黑"/>
-        </w:rPr>
-      </w:pPr>
-      <w:r>
-        <w:rPr>
-          <w:rFonts w:ascii="微软雅黑" w:eastAsia="微软雅黑" w:hAnsi="微软雅黑" w:cs="Arial"/>
-          <w:color w:val="333333"/>
+          <w:color w:val="404040" w:themeColor="text1" w:themeTint="BF"/>
+        </w:rPr>
+      </w:pPr>
+      <w:r>
+        <w:rPr>
+          <w:rFonts w:ascii="微软雅黑" w:eastAsia="微软雅黑" w:hAnsi="微软雅黑" w:cs="Arial"/>
+          <w:color w:val="404040" w:themeColor="text1" w:themeTint="BF"/>
         </w:rPr>
         <w:t>(2)</w:t>
       </w:r>
       <w:r>
         <w:rPr>
           <w:rFonts w:ascii="微软雅黑" w:eastAsia="微软雅黑" w:hAnsi="微软雅黑" w:cs="微软雅黑"/>
-          <w:color w:val="333333"/>
+          <w:color w:val="404040" w:themeColor="text1" w:themeTint="BF"/>
         </w:rPr>
         <w:t>给官网后台增加了</w:t>
       </w:r>
       <w:r>
         <w:rPr>
           <w:rFonts w:ascii="微软雅黑" w:eastAsia="微软雅黑" w:hAnsi="微软雅黑" w:cs="微软雅黑"/>
-          <w:color w:val="333333"/>
+          <w:color w:val="404040" w:themeColor="text1" w:themeTint="BF"/>
         </w:rPr>
         <w:t>搜索、分页</w:t>
       </w:r>
       <w:r>
         <w:rPr>
           <w:rFonts w:ascii="微软雅黑" w:eastAsia="微软雅黑" w:hAnsi="微软雅黑" w:cs="微软雅黑"/>
-          <w:color w:val="333333"/>
+          <w:color w:val="404040" w:themeColor="text1" w:themeTint="BF"/>
         </w:rPr>
         <w:t>、导出文件收发邮件等功能</w:t>
       </w:r>
       <w:r>
         <w:rPr>
           <w:rFonts w:ascii="微软雅黑" w:eastAsia="微软雅黑" w:hAnsi="微软雅黑" w:cs="微软雅黑"/>
-          <w:color w:val="333333"/>
+          <w:color w:val="404040" w:themeColor="text1" w:themeTint="BF"/>
         </w:rPr>
         <w:t>。</w:t>
       </w:r>
@@ -1637,68 +1673,69 @@
       <w:pPr>
         <w:rPr>
           <w:rFonts w:ascii="微软雅黑" w:eastAsia="微软雅黑" w:hAnsi="微软雅黑"/>
-        </w:rPr>
-      </w:pPr>
-      <w:r>
-        <w:rPr>
-          <w:rFonts w:ascii="微软雅黑" w:eastAsia="微软雅黑" w:hAnsi="微软雅黑" w:cs="Arial"/>
-          <w:color w:val="333333"/>
+          <w:color w:val="404040" w:themeColor="text1" w:themeTint="BF"/>
+        </w:rPr>
+      </w:pPr>
+      <w:r>
+        <w:rPr>
+          <w:rFonts w:ascii="微软雅黑" w:eastAsia="微软雅黑" w:hAnsi="微软雅黑" w:cs="Arial"/>
+          <w:color w:val="404040" w:themeColor="text1" w:themeTint="BF"/>
         </w:rPr>
         <w:t>(3)</w:t>
       </w:r>
       <w:r>
         <w:rPr>
           <w:rFonts w:ascii="微软雅黑" w:eastAsia="微软雅黑" w:hAnsi="微软雅黑" w:cs="微软雅黑"/>
-          <w:color w:val="333333"/>
+          <w:color w:val="404040" w:themeColor="text1" w:themeTint="BF"/>
         </w:rPr>
         <w:t>通过抽离公共组件、抽离</w:t>
       </w:r>
       <w:r>
         <w:rPr>
           <w:rFonts w:ascii="微软雅黑" w:eastAsia="微软雅黑" w:hAnsi="微软雅黑" w:cs="微软雅黑" w:hint="eastAsia"/>
-          <w:color w:val="333333"/>
+          <w:color w:val="404040" w:themeColor="text1" w:themeTint="BF"/>
         </w:rPr>
         <w:t>公共</w:t>
       </w:r>
       <w:r>
         <w:rPr>
           <w:rFonts w:ascii="微软雅黑" w:eastAsia="微软雅黑" w:hAnsi="微软雅黑" w:cs="微软雅黑"/>
-          <w:color w:val="333333"/>
+          <w:color w:val="404040" w:themeColor="text1" w:themeTint="BF"/>
         </w:rPr>
         <w:t>模块</w:t>
       </w:r>
       <w:r>
         <w:rPr>
           <w:rFonts w:ascii="微软雅黑" w:eastAsia="微软雅黑" w:hAnsi="微软雅黑" w:cs="微软雅黑" w:hint="eastAsia"/>
-          <w:color w:val="333333"/>
+          <w:color w:val="404040" w:themeColor="text1" w:themeTint="BF"/>
         </w:rPr>
         <w:t>代码</w:t>
       </w:r>
       <w:r>
         <w:rPr>
           <w:rFonts w:ascii="微软雅黑" w:eastAsia="微软雅黑" w:hAnsi="微软雅黑" w:cs="微软雅黑"/>
-          <w:color w:val="333333"/>
+          <w:color w:val="404040" w:themeColor="text1" w:themeTint="BF"/>
         </w:rPr>
         <w:t>、</w:t>
       </w:r>
       <w:r>
         <w:rPr>
           <w:rFonts w:ascii="微软雅黑" w:eastAsia="微软雅黑" w:hAnsi="微软雅黑" w:cs="微软雅黑"/>
-          <w:color w:val="333333"/>
+          <w:color w:val="404040" w:themeColor="text1" w:themeTint="BF"/>
         </w:rPr>
         <w:t>按需加载</w:t>
       </w:r>
       <w:r>
         <w:rPr>
           <w:rFonts w:ascii="微软雅黑" w:eastAsia="微软雅黑" w:hAnsi="微软雅黑" w:cs="微软雅黑" w:hint="eastAsia"/>
-          <w:color w:val="333333"/>
+          <w:color w:val="404040" w:themeColor="text1" w:themeTint="BF"/>
         </w:rPr>
         <w:t>、</w:t>
       </w:r>
       <w:r>
         <w:rPr>
           <w:rFonts w:ascii="微软雅黑" w:eastAsia="微软雅黑" w:hAnsi="微软雅黑" w:cs="微软雅黑"/>
-          <w:color w:val="333333"/>
+          <w:color w:val="404040" w:themeColor="text1" w:themeTint="BF"/>
         </w:rPr>
         <w:t>字蛛压缩字体等方式优化官网性能提升了一倍以上。</w:t>
       </w:r>
@@ -1707,97 +1744,97 @@
       <w:pPr>
         <w:rPr>
           <w:rFonts w:ascii="微软雅黑" w:eastAsia="微软雅黑" w:hAnsi="微软雅黑" w:cs="微软雅黑"/>
-          <w:color w:val="333333"/>
-        </w:rPr>
-      </w:pPr>
-      <w:r>
-        <w:rPr>
-          <w:rFonts w:ascii="微软雅黑" w:eastAsia="微软雅黑" w:hAnsi="微软雅黑" w:cs="Arial"/>
-          <w:color w:val="333333"/>
+          <w:color w:val="404040" w:themeColor="text1" w:themeTint="BF"/>
+        </w:rPr>
+      </w:pPr>
+      <w:r>
+        <w:rPr>
+          <w:rFonts w:ascii="微软雅黑" w:eastAsia="微软雅黑" w:hAnsi="微软雅黑" w:cs="Arial"/>
+          <w:color w:val="404040" w:themeColor="text1" w:themeTint="BF"/>
         </w:rPr>
         <w:t>(4)</w:t>
       </w:r>
       <w:r>
         <w:rPr>
           <w:rFonts w:ascii="微软雅黑" w:eastAsia="微软雅黑" w:hAnsi="微软雅黑" w:cs="微软雅黑"/>
-          <w:color w:val="333333"/>
+          <w:color w:val="404040" w:themeColor="text1" w:themeTint="BF"/>
         </w:rPr>
         <w:t>测试各地访问网页速度</w:t>
       </w:r>
       <w:r>
         <w:rPr>
           <w:rFonts w:ascii="微软雅黑" w:eastAsia="微软雅黑" w:hAnsi="微软雅黑" w:cs="微软雅黑" w:hint="eastAsia"/>
-          <w:color w:val="333333"/>
+          <w:color w:val="404040" w:themeColor="text1" w:themeTint="BF"/>
         </w:rPr>
         <w:t>（</w:t>
       </w:r>
       <w:r>
         <w:rPr>
           <w:rFonts w:ascii="微软雅黑" w:eastAsia="微软雅黑" w:hAnsi="微软雅黑" w:cs="Arial"/>
-          <w:color w:val="333333"/>
+          <w:color w:val="404040" w:themeColor="text1" w:themeTint="BF"/>
         </w:rPr>
         <w:t>dotcom-monitor</w:t>
       </w:r>
       <w:r>
         <w:rPr>
           <w:rFonts w:ascii="微软雅黑" w:eastAsia="微软雅黑" w:hAnsi="微软雅黑" w:cs="微软雅黑" w:hint="eastAsia"/>
-          <w:color w:val="333333"/>
+          <w:color w:val="404040" w:themeColor="text1" w:themeTint="BF"/>
         </w:rPr>
         <w:t>）</w:t>
       </w:r>
       <w:r>
         <w:rPr>
           <w:rFonts w:ascii="微软雅黑" w:eastAsia="微软雅黑" w:hAnsi="微软雅黑" w:cs="微软雅黑"/>
-          <w:color w:val="333333"/>
+          <w:color w:val="404040" w:themeColor="text1" w:themeTint="BF"/>
         </w:rPr>
         <w:t>，</w:t>
       </w:r>
       <w:r>
         <w:rPr>
           <w:rFonts w:ascii="微软雅黑" w:eastAsia="微软雅黑" w:hAnsi="微软雅黑" w:cs="微软雅黑"/>
-          <w:color w:val="333333"/>
+          <w:color w:val="404040" w:themeColor="text1" w:themeTint="BF"/>
         </w:rPr>
         <w:t>测试官网</w:t>
       </w:r>
       <w:r>
         <w:rPr>
           <w:rFonts w:ascii="微软雅黑" w:eastAsia="微软雅黑" w:hAnsi="微软雅黑" w:cs="微软雅黑"/>
-          <w:color w:val="333333"/>
+          <w:color w:val="404040" w:themeColor="text1" w:themeTint="BF"/>
         </w:rPr>
         <w:t>兼容性</w:t>
       </w:r>
       <w:r>
         <w:rPr>
           <w:rFonts w:ascii="微软雅黑" w:eastAsia="微软雅黑" w:hAnsi="微软雅黑" w:cs="微软雅黑" w:hint="eastAsia"/>
-          <w:color w:val="333333"/>
+          <w:color w:val="404040" w:themeColor="text1" w:themeTint="BF"/>
         </w:rPr>
         <w:t>（</w:t>
       </w:r>
       <w:r>
         <w:rPr>
           <w:rFonts w:ascii="微软雅黑" w:eastAsia="微软雅黑" w:hAnsi="微软雅黑" w:cs="Arial"/>
-          <w:color w:val="333333"/>
+          <w:color w:val="404040" w:themeColor="text1" w:themeTint="BF"/>
         </w:rPr>
         <w:t>browserlin</w:t>
       </w:r>
       <w:r>
         <w:rPr>
           <w:rFonts w:ascii="微软雅黑" w:eastAsia="微软雅黑" w:hAnsi="微软雅黑" w:cs="微软雅黑"/>
-          <w:color w:val="333333"/>
+          <w:color w:val="404040" w:themeColor="text1" w:themeTint="BF"/>
         </w:rPr>
         <w:t>和</w:t>
       </w:r>
       <w:r>
         <w:rPr>
           <w:rFonts w:ascii="微软雅黑" w:eastAsia="微软雅黑" w:hAnsi="微软雅黑" w:cs="Arial"/>
-          <w:color w:val="333333"/>
+          <w:color w:val="404040" w:themeColor="text1" w:themeTint="BF"/>
         </w:rPr>
         <w:t>turbo</w:t>
       </w:r>
       <w:r>
         <w:rPr>
           <w:rFonts w:ascii="微软雅黑" w:eastAsia="微软雅黑" w:hAnsi="微软雅黑" w:cs="微软雅黑" w:hint="eastAsia"/>
-          <w:color w:val="333333"/>
+          <w:color w:val="404040" w:themeColor="text1" w:themeTint="BF"/>
         </w:rPr>
         <w:t>）</w:t>
       </w:r>
@@ -1806,13 +1843,14 @@
       <w:pPr>
         <w:rPr>
           <w:rFonts w:ascii="微软雅黑" w:eastAsia="微软雅黑" w:hAnsi="微软雅黑"/>
-        </w:rPr>
-      </w:pPr>
-      <w:r>
-        <w:rPr>
-          <w:rFonts w:ascii="微软雅黑" w:eastAsia="微软雅黑" w:hAnsi="微软雅黑" w:cs="Arial"/>
-          <w:b/>
-          <w:color w:val="333333"/>
+          <w:color w:val="404040" w:themeColor="text1" w:themeTint="BF"/>
+        </w:rPr>
+      </w:pPr>
+      <w:r>
+        <w:rPr>
+          <w:rFonts w:ascii="微软雅黑" w:eastAsia="微软雅黑" w:hAnsi="微软雅黑" w:cs="Arial"/>
+          <w:b/>
+          <w:color w:val="404040" w:themeColor="text1" w:themeTint="BF"/>
         </w:rPr>
         <w:t>2-</w:t>
       </w:r>
@@ -1820,7 +1858,7 @@
         <w:rPr>
           <w:rFonts w:ascii="微软雅黑" w:eastAsia="微软雅黑" w:hAnsi="微软雅黑" w:cs="Arial"/>
           <w:b/>
-          <w:color w:val="333333"/>
+          <w:color w:val="404040" w:themeColor="text1" w:themeTint="BF"/>
         </w:rPr>
         <w:t>Connect</w:t>
       </w:r>
@@ -1828,35 +1866,35 @@
         <w:rPr>
           <w:rFonts w:ascii="微软雅黑" w:eastAsia="微软雅黑" w:hAnsi="微软雅黑" w:cs="微软雅黑"/>
           <w:b/>
-          <w:color w:val="333333"/>
+          <w:color w:val="404040" w:themeColor="text1" w:themeTint="BF"/>
         </w:rPr>
         <w:t>客服平台：</w:t>
       </w:r>
       <w:r>
         <w:rPr>
           <w:rFonts w:ascii="微软雅黑" w:eastAsia="微软雅黑" w:hAnsi="微软雅黑" w:cs="微软雅黑"/>
-          <w:color w:val="333333"/>
+          <w:color w:val="404040" w:themeColor="text1" w:themeTint="BF"/>
         </w:rPr>
         <w:t xml:space="preserve"> </w:t>
       </w:r>
       <w:r>
         <w:rPr>
           <w:rFonts w:ascii="微软雅黑" w:eastAsia="微软雅黑" w:hAnsi="微软雅黑" w:cs="微软雅黑" w:hint="eastAsia"/>
-          <w:color w:val="333333"/>
+          <w:color w:val="404040" w:themeColor="text1" w:themeTint="BF"/>
         </w:rPr>
         <w:t>基于Vue</w:t>
       </w:r>
       <w:r>
         <w:rPr>
           <w:rFonts w:ascii="微软雅黑" w:eastAsia="微软雅黑" w:hAnsi="微软雅黑" w:cs="Arial"/>
-          <w:color w:val="333333"/>
+          <w:color w:val="404040" w:themeColor="text1" w:themeTint="BF"/>
         </w:rPr>
         <w:t>+Element+Egg+Redis+</w:t>
       </w:r>
       <w:r>
         <w:rPr>
           <w:rFonts w:ascii="微软雅黑" w:eastAsia="微软雅黑" w:hAnsi="微软雅黑" w:cs="Arial" w:hint="eastAsia"/>
-          <w:color w:val="333333"/>
+          <w:color w:val="404040" w:themeColor="text1" w:themeTint="BF"/>
         </w:rPr>
         <w:t>Mysql+Docker</w:t>
       </w:r>
@@ -1871,33 +1909,34 @@
         <w:ind w:firstLineChars="0"/>
         <w:rPr>
           <w:rFonts w:ascii="微软雅黑" w:eastAsia="微软雅黑" w:hAnsi="微软雅黑"/>
-        </w:rPr>
-      </w:pPr>
-      <w:r>
-        <w:rPr>
-          <w:rFonts w:ascii="微软雅黑" w:eastAsia="微软雅黑" w:hAnsi="微软雅黑" w:cs="微软雅黑"/>
-          <w:color w:val="333333"/>
+          <w:color w:val="404040" w:themeColor="text1" w:themeTint="BF"/>
+        </w:rPr>
+      </w:pPr>
+      <w:r>
+        <w:rPr>
+          <w:rFonts w:ascii="微软雅黑" w:eastAsia="微软雅黑" w:hAnsi="微软雅黑" w:cs="微软雅黑"/>
+          <w:color w:val="404040" w:themeColor="text1" w:themeTint="BF"/>
         </w:rPr>
         <w:t>从零设计与</w:t>
       </w:r>
       <w:r>
         <w:rPr>
           <w:rFonts w:ascii="微软雅黑" w:eastAsia="微软雅黑" w:hAnsi="微软雅黑" w:cs="微软雅黑"/>
-          <w:color w:val="333333"/>
+          <w:color w:val="404040" w:themeColor="text1" w:themeTint="BF"/>
         </w:rPr>
         <w:t>开发项目配套的配置中心，</w:t>
       </w:r>
       <w:r>
         <w:rPr>
           <w:rFonts w:ascii="微软雅黑" w:eastAsia="微软雅黑" w:hAnsi="微软雅黑" w:cs="微软雅黑"/>
-          <w:color w:val="333333"/>
+          <w:color w:val="404040" w:themeColor="text1" w:themeTint="BF"/>
         </w:rPr>
         <w:t>解决了项目繁琐的配置问题</w:t>
       </w:r>
       <w:r>
         <w:rPr>
           <w:rFonts w:ascii="微软雅黑" w:eastAsia="微软雅黑" w:hAnsi="微软雅黑" w:cs="微软雅黑" w:hint="eastAsia"/>
-          <w:color w:val="333333"/>
+          <w:color w:val="404040" w:themeColor="text1" w:themeTint="BF"/>
         </w:rPr>
         <w:t>。</w:t>
       </w:r>
@@ -1912,61 +1951,62 @@
         <w:ind w:firstLineChars="0"/>
         <w:rPr>
           <w:rFonts w:ascii="微软雅黑" w:eastAsia="微软雅黑" w:hAnsi="微软雅黑"/>
-        </w:rPr>
-      </w:pPr>
-      <w:r>
-        <w:rPr>
-          <w:rFonts w:ascii="微软雅黑" w:eastAsia="微软雅黑" w:hAnsi="微软雅黑" w:cs="Arial"/>
-          <w:color w:val="333333"/>
+          <w:color w:val="404040" w:themeColor="text1" w:themeTint="BF"/>
+        </w:rPr>
+      </w:pPr>
+      <w:r>
+        <w:rPr>
+          <w:rFonts w:ascii="微软雅黑" w:eastAsia="微软雅黑" w:hAnsi="微软雅黑" w:cs="Arial"/>
+          <w:color w:val="404040" w:themeColor="text1" w:themeTint="BF"/>
         </w:rPr>
         <w:t>独立</w:t>
       </w:r>
       <w:r>
         <w:rPr>
           <w:rFonts w:ascii="微软雅黑" w:eastAsia="微软雅黑" w:hAnsi="微软雅黑" w:cs="Arial" w:hint="eastAsia"/>
-          <w:color w:val="333333"/>
+          <w:color w:val="404040" w:themeColor="text1" w:themeTint="BF"/>
         </w:rPr>
         <w:t>调研并</w:t>
       </w:r>
       <w:r>
         <w:rPr>
           <w:rFonts w:ascii="微软雅黑" w:eastAsia="微软雅黑" w:hAnsi="微软雅黑" w:cs="Arial"/>
-          <w:color w:val="333333"/>
+          <w:color w:val="404040" w:themeColor="text1" w:themeTint="BF"/>
         </w:rPr>
         <w:t>完成了项目的微博接入</w:t>
       </w:r>
       <w:r>
         <w:rPr>
           <w:rFonts w:ascii="微软雅黑" w:eastAsia="微软雅黑" w:hAnsi="微软雅黑" w:cs="Arial" w:hint="eastAsia"/>
-          <w:color w:val="333333"/>
+          <w:color w:val="404040" w:themeColor="text1" w:themeTint="BF"/>
         </w:rPr>
         <w:t>，</w:t>
       </w:r>
       <w:r>
         <w:rPr>
           <w:rFonts w:ascii="微软雅黑" w:eastAsia="微软雅黑" w:hAnsi="微软雅黑" w:cs="Arial" w:hint="eastAsia"/>
-          <w:color w:val="333333"/>
+          <w:color w:val="404040" w:themeColor="text1" w:themeTint="BF"/>
         </w:rPr>
         <w:t>通过</w:t>
       </w:r>
       <w:r>
         <w:rPr>
           <w:rFonts w:ascii="微软雅黑" w:eastAsia="微软雅黑" w:hAnsi="微软雅黑" w:cs="Arial"/>
-          <w:color w:val="333333"/>
+          <w:color w:val="404040" w:themeColor="text1" w:themeTint="BF"/>
         </w:rPr>
         <w:t>粉服平台为蓝</w:t>
       </w:r>
       <w:r>
         <w:rPr>
           <w:rFonts w:ascii="微软雅黑" w:eastAsia="微软雅黑" w:hAnsi="微软雅黑" w:cs="Arial" w:hint="eastAsia"/>
-          <w:color w:val="333333"/>
+          <w:color w:val="404040" w:themeColor="text1" w:themeTint="BF"/>
         </w:rPr>
         <w:t>V账号提供</w:t>
       </w:r>
       <w:r>
         <w:rPr>
           <w:rFonts w:ascii="微软雅黑" w:eastAsia="微软雅黑" w:hAnsi="微软雅黑" w:cs="Arial" w:hint="eastAsia"/>
-          <w:color w:val="333333"/>
+          <w:color w:val="404040" w:themeColor="text1" w:themeTint="BF"/>
         </w:rPr>
         <w:t>智能客服服务。</w:t>
       </w:r>
@@ -1981,68 +2021,69 @@
         <w:ind w:firstLineChars="0"/>
         <w:rPr>
           <w:rFonts w:ascii="微软雅黑" w:eastAsia="微软雅黑" w:hAnsi="微软雅黑"/>
-        </w:rPr>
-      </w:pPr>
-      <w:r>
-        <w:rPr>
-          <w:rFonts w:ascii="微软雅黑" w:eastAsia="微软雅黑" w:hAnsi="微软雅黑" w:cs="微软雅黑" w:hint="eastAsia"/>
-          <w:color w:val="333333"/>
+          <w:color w:val="404040" w:themeColor="text1" w:themeTint="BF"/>
+        </w:rPr>
+      </w:pPr>
+      <w:r>
+        <w:rPr>
+          <w:rFonts w:ascii="微软雅黑" w:eastAsia="微软雅黑" w:hAnsi="微软雅黑" w:cs="微软雅黑" w:hint="eastAsia"/>
+          <w:color w:val="404040" w:themeColor="text1" w:themeTint="BF"/>
         </w:rPr>
         <w:t>支持</w:t>
       </w:r>
       <w:r>
         <w:rPr>
           <w:rFonts w:ascii="微软雅黑" w:eastAsia="微软雅黑" w:hAnsi="微软雅黑" w:cs="微软雅黑"/>
-          <w:color w:val="333333"/>
+          <w:color w:val="404040" w:themeColor="text1" w:themeTint="BF"/>
         </w:rPr>
         <w:t>业务需求</w:t>
       </w:r>
       <w:r>
         <w:rPr>
           <w:rFonts w:ascii="微软雅黑" w:eastAsia="微软雅黑" w:hAnsi="微软雅黑" w:cs="微软雅黑" w:hint="eastAsia"/>
-          <w:color w:val="333333"/>
+          <w:color w:val="404040" w:themeColor="text1" w:themeTint="BF"/>
         </w:rPr>
         <w:t>以及缺陷修复</w:t>
       </w:r>
       <w:r>
         <w:rPr>
           <w:rFonts w:ascii="微软雅黑" w:eastAsia="微软雅黑" w:hAnsi="微软雅黑" w:cs="微软雅黑" w:hint="eastAsia"/>
-          <w:color w:val="333333"/>
+          <w:color w:val="404040" w:themeColor="text1" w:themeTint="BF"/>
         </w:rPr>
         <w:t>，</w:t>
       </w:r>
       <w:r>
         <w:rPr>
           <w:rFonts w:ascii="微软雅黑" w:eastAsia="微软雅黑" w:hAnsi="微软雅黑" w:cs="微软雅黑"/>
-          <w:color w:val="333333"/>
+          <w:color w:val="404040" w:themeColor="text1" w:themeTint="BF"/>
         </w:rPr>
         <w:t>如</w:t>
       </w:r>
       <w:r>
         <w:rPr>
           <w:rFonts w:ascii="微软雅黑" w:eastAsia="微软雅黑" w:hAnsi="微软雅黑" w:cs="微软雅黑"/>
-          <w:color w:val="333333"/>
+          <w:color w:val="404040" w:themeColor="text1" w:themeTint="BF"/>
         </w:rPr>
         <w:t>改写文件上传接口</w:t>
       </w:r>
       <w:r>
         <w:rPr>
           <w:rFonts w:ascii="微软雅黑" w:eastAsia="微软雅黑" w:hAnsi="微软雅黑" w:cs="微软雅黑" w:hint="eastAsia"/>
-          <w:color w:val="333333"/>
+          <w:color w:val="404040" w:themeColor="text1" w:themeTint="BF"/>
         </w:rPr>
         <w:t>；编写数据上报脚本；对系统压测</w:t>
       </w:r>
       <w:r>
         <w:rPr>
           <w:rFonts w:ascii="微软雅黑" w:eastAsia="微软雅黑" w:hAnsi="微软雅黑" w:cs="微软雅黑" w:hint="eastAsia"/>
-          <w:color w:val="333333"/>
+          <w:color w:val="404040" w:themeColor="text1" w:themeTint="BF"/>
         </w:rPr>
         <w:t>；修改样式</w:t>
       </w:r>
       <w:r>
         <w:rPr>
           <w:rFonts w:ascii="微软雅黑" w:eastAsia="微软雅黑" w:hAnsi="微软雅黑" w:cs="微软雅黑" w:hint="eastAsia"/>
-          <w:color w:val="333333"/>
+          <w:color w:val="404040" w:themeColor="text1" w:themeTint="BF"/>
         </w:rPr>
         <w:t>等等。</w:t>
       </w:r>
@@ -2051,6 +2092,7 @@
       <w:pPr>
         <w:rPr>
           <w:rFonts w:ascii="微软雅黑" w:eastAsia="微软雅黑" w:hAnsi="微软雅黑"/>
+          <w:color w:val="404040" w:themeColor="text1" w:themeTint="BF"/>
         </w:rPr>
       </w:pPr>
     </w:p>
@@ -2061,26 +2103,29 @@
         </w:tabs>
         <w:rPr>
           <w:rFonts w:ascii="微软雅黑" w:eastAsia="微软雅黑" w:hAnsi="微软雅黑"/>
-        </w:rPr>
-      </w:pPr>
-      <w:r>
-        <w:rPr>
-          <w:rFonts w:ascii="微软雅黑" w:eastAsia="微软雅黑" w:hAnsi="微软雅黑" w:cs="Arial"/>
-          <w:b/>
-          <w:bCs/>
-          <w:color w:val="333333"/>
+          <w:color w:val="404040" w:themeColor="text1" w:themeTint="BF"/>
+        </w:rPr>
+      </w:pPr>
+      <w:r>
+        <w:rPr>
+          <w:rFonts w:ascii="微软雅黑" w:eastAsia="微软雅黑" w:hAnsi="微软雅黑" w:cs="Arial"/>
+          <w:b/>
+          <w:bCs/>
+          <w:color w:val="404040" w:themeColor="text1" w:themeTint="BF"/>
         </w:rPr>
         <w:t>2018.05 - 2018.08</w:t>
       </w:r>
       <w:r>
         <w:rPr>
           <w:rFonts w:ascii="微软雅黑" w:eastAsia="微软雅黑" w:hAnsi="微软雅黑"/>
+          <w:color w:val="404040" w:themeColor="text1" w:themeTint="BF"/>
         </w:rPr>
         <w:tab/>
       </w:r>
       <w:r>
         <w:rPr>
           <w:rFonts w:ascii="微软雅黑" w:eastAsia="微软雅黑" w:hAnsi="微软雅黑" w:hint="eastAsia"/>
+          <w:color w:val="404040" w:themeColor="text1" w:themeTint="BF"/>
         </w:rPr>
         <w:t xml:space="preserve">  </w:t>
       </w:r>
@@ -2089,7 +2134,7 @@
           <w:rFonts w:ascii="微软雅黑" w:eastAsia="微软雅黑" w:hAnsi="微软雅黑" w:cs="微软雅黑"/>
           <w:b/>
           <w:bCs/>
-          <w:color w:val="333333"/>
+          <w:color w:val="404040" w:themeColor="text1" w:themeTint="BF"/>
         </w:rPr>
         <w:t>京东</w:t>
       </w:r>
@@ -2098,7 +2143,7 @@
           <w:rFonts w:ascii="微软雅黑" w:eastAsia="微软雅黑" w:hAnsi="微软雅黑" w:cs="微软雅黑" w:hint="eastAsia"/>
           <w:b/>
           <w:bCs/>
-          <w:color w:val="333333"/>
+          <w:color w:val="404040" w:themeColor="text1" w:themeTint="BF"/>
         </w:rPr>
         <w:t>|</w:t>
       </w:r>
@@ -2107,7 +2152,7 @@
           <w:rFonts w:ascii="微软雅黑" w:eastAsia="微软雅黑" w:hAnsi="微软雅黑" w:cs="微软雅黑"/>
           <w:b/>
           <w:bCs/>
-          <w:color w:val="333333"/>
+          <w:color w:val="404040" w:themeColor="text1" w:themeTint="BF"/>
         </w:rPr>
         <w:t>微信手</w:t>
       </w:r>
@@ -2116,7 +2161,7 @@
           <w:rFonts w:ascii="微软雅黑" w:eastAsia="微软雅黑" w:hAnsi="微软雅黑" w:cs="微软雅黑" w:hint="eastAsia"/>
           <w:b/>
           <w:bCs/>
-          <w:color w:val="333333"/>
+          <w:color w:val="404040" w:themeColor="text1" w:themeTint="BF"/>
         </w:rPr>
         <w:t>Q部门</w:t>
       </w:r>
@@ -2125,7 +2170,7 @@
           <w:rFonts w:ascii="微软雅黑" w:eastAsia="微软雅黑" w:hAnsi="微软雅黑" w:cs="微软雅黑" w:hint="eastAsia"/>
           <w:b/>
           <w:bCs/>
-          <w:color w:val="333333"/>
+          <w:color w:val="404040" w:themeColor="text1" w:themeTint="BF"/>
         </w:rPr>
         <w:t xml:space="preserve"> </w:t>
       </w:r>
@@ -2134,7 +2179,7 @@
           <w:rFonts w:ascii="微软雅黑" w:eastAsia="微软雅黑" w:hAnsi="微软雅黑" w:cs="微软雅黑" w:hint="eastAsia"/>
           <w:b/>
           <w:bCs/>
-          <w:color w:val="333333"/>
+          <w:color w:val="404040" w:themeColor="text1" w:themeTint="BF"/>
         </w:rPr>
         <w:t xml:space="preserve"> </w:t>
       </w:r>
@@ -2143,7 +2188,7 @@
           <w:rFonts w:ascii="微软雅黑" w:eastAsia="微软雅黑" w:hAnsi="微软雅黑" w:cs="微软雅黑" w:hint="eastAsia"/>
           <w:b/>
           <w:bCs/>
-          <w:color w:val="333333"/>
+          <w:color w:val="404040" w:themeColor="text1" w:themeTint="BF"/>
         </w:rPr>
         <w:t xml:space="preserve"> </w:t>
       </w:r>
@@ -2152,7 +2197,7 @@
           <w:rFonts w:ascii="微软雅黑" w:eastAsia="微软雅黑" w:hAnsi="微软雅黑" w:cs="微软雅黑" w:hint="eastAsia"/>
           <w:b/>
           <w:bCs/>
-          <w:color w:val="333333"/>
+          <w:color w:val="404040" w:themeColor="text1" w:themeTint="BF"/>
         </w:rPr>
         <w:t xml:space="preserve"> </w:t>
       </w:r>
@@ -2161,7 +2206,7 @@
           <w:rFonts w:ascii="微软雅黑" w:eastAsia="微软雅黑" w:hAnsi="微软雅黑" w:cs="微软雅黑"/>
           <w:b/>
           <w:bCs/>
-          <w:color w:val="333333"/>
+          <w:color w:val="404040" w:themeColor="text1" w:themeTint="BF"/>
         </w:rPr>
         <w:t>前端开发实习生</w:t>
       </w:r>
@@ -2171,13 +2216,14 @@
         <w:rPr>
           <w:rFonts w:ascii="微软雅黑" w:eastAsia="微软雅黑" w:hAnsi="微软雅黑"/>
           <w:b/>
-        </w:rPr>
-      </w:pPr>
-      <w:r>
-        <w:rPr>
-          <w:rFonts w:ascii="微软雅黑" w:eastAsia="微软雅黑" w:hAnsi="微软雅黑" w:cs="Arial"/>
-          <w:b/>
-          <w:color w:val="333333"/>
+          <w:color w:val="404040" w:themeColor="text1" w:themeTint="BF"/>
+        </w:rPr>
+      </w:pPr>
+      <w:r>
+        <w:rPr>
+          <w:rFonts w:ascii="微软雅黑" w:eastAsia="微软雅黑" w:hAnsi="微软雅黑" w:cs="Arial"/>
+          <w:b/>
+          <w:color w:val="404040" w:themeColor="text1" w:themeTint="BF"/>
         </w:rPr>
         <w:t>1-</w:t>
       </w:r>
@@ -2185,7 +2231,7 @@
         <w:rPr>
           <w:rFonts w:ascii="微软雅黑" w:eastAsia="微软雅黑" w:hAnsi="微软雅黑" w:cs="微软雅黑"/>
           <w:b/>
-          <w:color w:val="333333"/>
+          <w:color w:val="404040" w:themeColor="text1" w:themeTint="BF"/>
         </w:rPr>
         <w:t>微信手</w:t>
       </w:r>
@@ -2193,7 +2239,7 @@
         <w:rPr>
           <w:rFonts w:ascii="微软雅黑" w:eastAsia="微软雅黑" w:hAnsi="微软雅黑" w:cs="Arial"/>
           <w:b/>
-          <w:color w:val="333333"/>
+          <w:color w:val="404040" w:themeColor="text1" w:themeTint="BF"/>
         </w:rPr>
         <w:t>Q</w:t>
       </w:r>
@@ -2201,35 +2247,35 @@
         <w:rPr>
           <w:rFonts w:ascii="微软雅黑" w:eastAsia="微软雅黑" w:hAnsi="微软雅黑" w:cs="微软雅黑"/>
           <w:b/>
-          <w:color w:val="333333"/>
+          <w:color w:val="404040" w:themeColor="text1" w:themeTint="BF"/>
         </w:rPr>
         <w:t xml:space="preserve">学习平台： </w:t>
       </w:r>
       <w:r>
         <w:rPr>
           <w:rFonts w:ascii="微软雅黑" w:eastAsia="微软雅黑" w:hAnsi="微软雅黑" w:cs="微软雅黑"/>
-          <w:color w:val="333333"/>
+          <w:color w:val="404040" w:themeColor="text1" w:themeTint="BF"/>
         </w:rPr>
         <w:t>基于</w:t>
       </w:r>
       <w:r>
         <w:rPr>
           <w:rFonts w:ascii="微软雅黑" w:eastAsia="微软雅黑" w:hAnsi="微软雅黑" w:cs="Arial"/>
-          <w:color w:val="333333"/>
+          <w:color w:val="404040" w:themeColor="text1" w:themeTint="BF"/>
         </w:rPr>
         <w:t>Vue+</w:t>
       </w:r>
       <w:r>
         <w:rPr>
           <w:rFonts w:ascii="微软雅黑" w:eastAsia="微软雅黑" w:hAnsi="微软雅黑" w:cs="Arial"/>
-          <w:color w:val="333333"/>
+          <w:color w:val="404040" w:themeColor="text1" w:themeTint="BF"/>
         </w:rPr>
         <w:t xml:space="preserve"> </w:t>
       </w:r>
       <w:r>
         <w:rPr>
           <w:rFonts w:ascii="微软雅黑" w:eastAsia="微软雅黑" w:hAnsi="微软雅黑" w:cs="Arial"/>
-          <w:color w:val="333333"/>
+          <w:color w:val="404040" w:themeColor="text1" w:themeTint="BF"/>
         </w:rPr>
         <w:t>iView+Express+Mysql+Webpack</w:t>
       </w:r>
@@ -2238,47 +2284,48 @@
       <w:pPr>
         <w:rPr>
           <w:rFonts w:ascii="微软雅黑" w:eastAsia="微软雅黑" w:hAnsi="微软雅黑"/>
-        </w:rPr>
-      </w:pPr>
-      <w:r>
-        <w:rPr>
-          <w:rFonts w:ascii="微软雅黑" w:eastAsia="微软雅黑" w:hAnsi="微软雅黑" w:cs="Arial"/>
-          <w:color w:val="333333"/>
+          <w:color w:val="404040" w:themeColor="text1" w:themeTint="BF"/>
+        </w:rPr>
+      </w:pPr>
+      <w:r>
+        <w:rPr>
+          <w:rFonts w:ascii="微软雅黑" w:eastAsia="微软雅黑" w:hAnsi="微软雅黑" w:cs="Arial"/>
+          <w:color w:val="404040" w:themeColor="text1" w:themeTint="BF"/>
         </w:rPr>
         <w:t>(1)</w:t>
       </w:r>
       <w:r>
         <w:rPr>
           <w:rFonts w:ascii="微软雅黑" w:eastAsia="微软雅黑" w:hAnsi="微软雅黑" w:cs="微软雅黑"/>
-          <w:color w:val="333333"/>
+          <w:color w:val="404040" w:themeColor="text1" w:themeTint="BF"/>
         </w:rPr>
         <w:t>设计</w:t>
       </w:r>
       <w:r>
         <w:rPr>
           <w:rFonts w:ascii="微软雅黑" w:eastAsia="微软雅黑" w:hAnsi="微软雅黑" w:cs="微软雅黑"/>
-          <w:color w:val="333333"/>
+          <w:color w:val="404040" w:themeColor="text1" w:themeTint="BF"/>
         </w:rPr>
         <w:t>数据采集方案</w:t>
       </w:r>
       <w:r>
         <w:rPr>
           <w:rFonts w:ascii="微软雅黑" w:eastAsia="微软雅黑" w:hAnsi="微软雅黑" w:cs="Arial" w:hint="eastAsia"/>
-          <w:color w:val="333333"/>
+          <w:color w:val="404040" w:themeColor="text1" w:themeTint="BF"/>
         </w:rPr>
         <w:t>统计</w:t>
       </w:r>
       <w:r>
         <w:rPr>
           <w:rFonts w:ascii="微软雅黑" w:eastAsia="微软雅黑" w:hAnsi="微软雅黑" w:cs="Arial"/>
-          <w:color w:val="333333"/>
+          <w:color w:val="404040" w:themeColor="text1" w:themeTint="BF"/>
         </w:rPr>
         <w:t>用户的</w:t>
       </w:r>
       <w:r>
         <w:rPr>
           <w:rFonts w:ascii="微软雅黑" w:eastAsia="微软雅黑" w:hAnsi="微软雅黑" w:cs="Arial" w:hint="eastAsia"/>
-          <w:color w:val="333333"/>
+          <w:color w:val="404040" w:themeColor="text1" w:themeTint="BF"/>
         </w:rPr>
         <w:t>PV、UV、使用时长等数据，并进行可视化展示</w:t>
       </w:r>
@@ -2287,61 +2334,62 @@
       <w:pPr>
         <w:rPr>
           <w:rFonts w:ascii="微软雅黑" w:eastAsia="微软雅黑" w:hAnsi="微软雅黑"/>
-        </w:rPr>
-      </w:pPr>
-      <w:r>
-        <w:rPr>
-          <w:rFonts w:ascii="微软雅黑" w:eastAsia="微软雅黑" w:hAnsi="微软雅黑" w:cs="Arial"/>
-          <w:color w:val="333333"/>
+          <w:color w:val="404040" w:themeColor="text1" w:themeTint="BF"/>
+        </w:rPr>
+      </w:pPr>
+      <w:r>
+        <w:rPr>
+          <w:rFonts w:ascii="微软雅黑" w:eastAsia="微软雅黑" w:hAnsi="微软雅黑" w:cs="Arial"/>
+          <w:color w:val="404040" w:themeColor="text1" w:themeTint="BF"/>
         </w:rPr>
         <w:t>(</w:t>
       </w:r>
       <w:r>
         <w:rPr>
           <w:rFonts w:ascii="微软雅黑" w:eastAsia="微软雅黑" w:hAnsi="微软雅黑" w:cs="Arial" w:hint="eastAsia"/>
-          <w:color w:val="333333"/>
+          <w:color w:val="404040" w:themeColor="text1" w:themeTint="BF"/>
         </w:rPr>
         <w:t>2</w:t>
       </w:r>
       <w:r>
         <w:rPr>
           <w:rFonts w:ascii="微软雅黑" w:eastAsia="微软雅黑" w:hAnsi="微软雅黑" w:cs="Arial"/>
-          <w:color w:val="333333"/>
+          <w:color w:val="404040" w:themeColor="text1" w:themeTint="BF"/>
         </w:rPr>
         <w:t>)</w:t>
       </w:r>
       <w:r>
         <w:rPr>
           <w:rFonts w:ascii="微软雅黑" w:eastAsia="微软雅黑" w:hAnsi="微软雅黑" w:cs="微软雅黑" w:hint="eastAsia"/>
-          <w:color w:val="333333"/>
+          <w:color w:val="404040" w:themeColor="text1" w:themeTint="BF"/>
         </w:rPr>
         <w:t>优化项目webpack构建</w:t>
       </w:r>
       <w:r>
         <w:rPr>
           <w:rFonts w:ascii="微软雅黑" w:eastAsia="微软雅黑" w:hAnsi="微软雅黑" w:cs="微软雅黑" w:hint="eastAsia"/>
-          <w:color w:val="333333"/>
+          <w:color w:val="404040" w:themeColor="text1" w:themeTint="BF"/>
         </w:rPr>
         <w:t>，</w:t>
       </w:r>
       <w:r>
         <w:rPr>
           <w:rFonts w:ascii="微软雅黑" w:eastAsia="微软雅黑" w:hAnsi="微软雅黑" w:cs="微软雅黑"/>
-          <w:color w:val="333333"/>
+          <w:color w:val="404040" w:themeColor="text1" w:themeTint="BF"/>
         </w:rPr>
         <w:t>以及修复项目</w:t>
       </w:r>
       <w:r>
         <w:rPr>
           <w:rFonts w:ascii="微软雅黑" w:eastAsia="微软雅黑" w:hAnsi="微软雅黑" w:cs="微软雅黑"/>
-          <w:color w:val="333333"/>
+          <w:color w:val="404040" w:themeColor="text1" w:themeTint="BF"/>
         </w:rPr>
         <w:t>缺陷</w:t>
       </w:r>
       <w:r>
         <w:rPr>
           <w:rFonts w:ascii="微软雅黑" w:eastAsia="微软雅黑" w:hAnsi="微软雅黑" w:cs="微软雅黑" w:hint="eastAsia"/>
-          <w:color w:val="333333"/>
+          <w:color w:val="404040" w:themeColor="text1" w:themeTint="BF"/>
         </w:rPr>
         <w:t>。</w:t>
       </w:r>
@@ -2350,13 +2398,14 @@
       <w:pPr>
         <w:rPr>
           <w:rFonts w:ascii="微软雅黑" w:eastAsia="微软雅黑" w:hAnsi="微软雅黑"/>
-        </w:rPr>
-      </w:pPr>
-      <w:r>
-        <w:rPr>
-          <w:rFonts w:ascii="微软雅黑" w:eastAsia="微软雅黑" w:hAnsi="微软雅黑" w:cs="Arial"/>
-          <w:b/>
-          <w:color w:val="333333"/>
+          <w:color w:val="404040" w:themeColor="text1" w:themeTint="BF"/>
+        </w:rPr>
+      </w:pPr>
+      <w:r>
+        <w:rPr>
+          <w:rFonts w:ascii="微软雅黑" w:eastAsia="微软雅黑" w:hAnsi="微软雅黑" w:cs="Arial"/>
+          <w:b/>
+          <w:color w:val="404040" w:themeColor="text1" w:themeTint="BF"/>
         </w:rPr>
         <w:t>2-PPMS</w:t>
       </w:r>
@@ -2364,35 +2413,35 @@
         <w:rPr>
           <w:rFonts w:ascii="微软雅黑" w:eastAsia="微软雅黑" w:hAnsi="微软雅黑" w:cs="微软雅黑"/>
           <w:b/>
-          <w:color w:val="333333"/>
+          <w:color w:val="404040" w:themeColor="text1" w:themeTint="BF"/>
         </w:rPr>
         <w:t>运营内容管理平台：</w:t>
       </w:r>
       <w:r>
         <w:rPr>
           <w:rFonts w:ascii="微软雅黑" w:eastAsia="微软雅黑" w:hAnsi="微软雅黑" w:cs="微软雅黑"/>
-          <w:color w:val="333333"/>
+          <w:color w:val="404040" w:themeColor="text1" w:themeTint="BF"/>
         </w:rPr>
         <w:t xml:space="preserve"> 基于</w:t>
       </w:r>
       <w:r>
         <w:rPr>
           <w:rFonts w:ascii="微软雅黑" w:eastAsia="微软雅黑" w:hAnsi="微软雅黑" w:cs="Arial"/>
-          <w:color w:val="333333"/>
+          <w:color w:val="404040" w:themeColor="text1" w:themeTint="BF"/>
         </w:rPr>
         <w:t>Jquery</w:t>
       </w:r>
       <w:r>
         <w:rPr>
           <w:rFonts w:ascii="微软雅黑" w:eastAsia="微软雅黑" w:hAnsi="微软雅黑" w:cs="Arial"/>
-          <w:color w:val="333333"/>
+          <w:color w:val="404040" w:themeColor="text1" w:themeTint="BF"/>
         </w:rPr>
         <w:t>+</w:t>
       </w:r>
       <w:r>
         <w:rPr>
           <w:rFonts w:ascii="微软雅黑" w:eastAsia="微软雅黑" w:hAnsi="微软雅黑" w:cs="Arial"/>
-          <w:color w:val="333333"/>
+          <w:color w:val="404040" w:themeColor="text1" w:themeTint="BF"/>
         </w:rPr>
         <w:t>Express+Mysql+Webpack</w:t>
       </w:r>
@@ -2407,13 +2456,13 @@
         <w:ind w:firstLineChars="0"/>
         <w:rPr>
           <w:rFonts w:ascii="微软雅黑" w:eastAsia="微软雅黑" w:hAnsi="微软雅黑" w:cs="微软雅黑"/>
-          <w:color w:val="333333"/>
-        </w:rPr>
-      </w:pPr>
-      <w:r>
-        <w:rPr>
-          <w:rFonts w:ascii="微软雅黑" w:eastAsia="微软雅黑" w:hAnsi="微软雅黑" w:cs="微软雅黑" w:hint="eastAsia"/>
-          <w:color w:val="333333"/>
+          <w:color w:val="404040" w:themeColor="text1" w:themeTint="BF"/>
+        </w:rPr>
+      </w:pPr>
+      <w:r>
+        <w:rPr>
+          <w:rFonts w:ascii="微软雅黑" w:eastAsia="微软雅黑" w:hAnsi="微软雅黑" w:cs="微软雅黑" w:hint="eastAsia"/>
+          <w:color w:val="404040" w:themeColor="text1" w:themeTint="BF"/>
         </w:rPr>
         <w:t>支持业务运营需求，比如增加我的关注功能、数据正则校验等等。</w:t>
       </w:r>
@@ -2428,13 +2477,13 @@
         <w:ind w:firstLineChars="0"/>
         <w:rPr>
           <w:rFonts w:ascii="微软雅黑" w:eastAsia="微软雅黑" w:hAnsi="微软雅黑" w:cs="微软雅黑"/>
-          <w:color w:val="333333"/>
-        </w:rPr>
-      </w:pPr>
-      <w:r>
-        <w:rPr>
-          <w:rFonts w:ascii="微软雅黑" w:eastAsia="微软雅黑" w:hAnsi="微软雅黑" w:cs="微软雅黑" w:hint="eastAsia"/>
-          <w:color w:val="333333"/>
+          <w:color w:val="404040" w:themeColor="text1" w:themeTint="BF"/>
+        </w:rPr>
+      </w:pPr>
+      <w:r>
+        <w:rPr>
+          <w:rFonts w:ascii="微软雅黑" w:eastAsia="微软雅黑" w:hAnsi="微软雅黑" w:cs="微软雅黑" w:hint="eastAsia"/>
+          <w:color w:val="404040" w:themeColor="text1" w:themeTint="BF"/>
         </w:rPr>
         <w:t>修复项目缺陷，主要是表单校验和样式调整。</w:t>
       </w:r>
@@ -2443,15 +2492,17 @@
       <w:pPr>
         <w:rPr>
           <w:rFonts w:ascii="微软雅黑" w:eastAsia="微软雅黑" w:hAnsi="微软雅黑"/>
+          <w:color w:val="404040" w:themeColor="text1" w:themeTint="BF"/>
         </w:rPr>
       </w:pPr>
       <w:r>
         <w:rPr>
           <w:rFonts w:ascii="微软雅黑" w:eastAsia="微软雅黑" w:hAnsi="微软雅黑"/>
           <w:noProof/>
+          <w:color w:val="404040" w:themeColor="text1" w:themeTint="BF"/>
         </w:rPr>
         <w:drawing>
-          <wp:anchor distT="0" distB="0" distL="114300" distR="114300" simplePos="0" relativeHeight="251659776" behindDoc="1" locked="0" layoutInCell="0" allowOverlap="1" wp14:anchorId="1E3CC387" wp14:editId="1C25C1B3">
+          <wp:anchor distT="0" distB="0" distL="114300" distR="114300" simplePos="0" relativeHeight="251659776" behindDoc="1" locked="0" layoutInCell="0" allowOverlap="1" wp14:anchorId="5E67D429" wp14:editId="5042FF70">
             <wp:simplePos x="0" y="0"/>
             <wp:positionH relativeFrom="column">
               <wp:posOffset>3810</wp:posOffset>
@@ -2476,7 +2527,7 @@
                     </pic:cNvPicPr>
                   </pic:nvPicPr>
                   <pic:blipFill>
-                    <a:blip r:embed="rId9">
+                    <a:blip r:embed="rId8">
                       <a:extLst/>
                     </a:blip>
                     <a:srcRect/>
@@ -2505,6 +2556,7 @@
       <w:pPr>
         <w:rPr>
           <w:rFonts w:ascii="微软雅黑" w:eastAsia="微软雅黑" w:hAnsi="微软雅黑"/>
+          <w:color w:val="404040" w:themeColor="text1" w:themeTint="BF"/>
         </w:rPr>
         <w:sectPr>
           <w:pgSz w:w="11900" w:h="16840"/>
@@ -2516,9 +2568,10 @@
         <w:rPr>
           <w:rFonts w:ascii="微软雅黑" w:eastAsia="微软雅黑" w:hAnsi="微软雅黑"/>
           <w:noProof/>
+          <w:color w:val="404040" w:themeColor="text1" w:themeTint="BF"/>
         </w:rPr>
         <w:drawing>
-          <wp:inline distT="0" distB="0" distL="0" distR="0" wp14:anchorId="6F84C315" wp14:editId="533CF706">
+          <wp:inline distT="0" distB="0" distL="0" distR="0" wp14:anchorId="4175605A" wp14:editId="4EFE29F2">
             <wp:extent cx="86360" cy="172085"/>
             <wp:effectExtent l="0" t="0" r="0" b="0"/>
             <wp:docPr id="9" name="Picture 9"/>
@@ -2535,7 +2588,7 @@
                     </pic:cNvPicPr>
                   </pic:nvPicPr>
                   <pic:blipFill>
-                    <a:blip r:embed="rId8">
+                    <a:blip r:embed="rId7">
                       <a:extLst/>
                     </a:blip>
                     <a:srcRect/>
@@ -2567,7 +2620,7 @@
           <w:rFonts w:ascii="微软雅黑" w:eastAsia="微软雅黑" w:hAnsi="微软雅黑" w:cs="微软雅黑"/>
           <w:b/>
           <w:bCs/>
-          <w:color w:val="4E4E4E"/>
+          <w:color w:val="404040" w:themeColor="text1" w:themeTint="BF"/>
         </w:rPr>
         <w:t xml:space="preserve"> 个人技能</w:t>
       </w:r>
@@ -2577,6 +2630,7 @@
         <w:jc w:val="both"/>
         <w:rPr>
           <w:rFonts w:ascii="微软雅黑" w:eastAsia="微软雅黑" w:hAnsi="微软雅黑"/>
+          <w:color w:val="404040" w:themeColor="text1" w:themeTint="BF"/>
           <w:sz w:val="20"/>
           <w:szCs w:val="20"/>
         </w:rPr>
@@ -2584,6 +2638,7 @@
       <w:r>
         <w:rPr>
           <w:rFonts w:ascii="微软雅黑" w:eastAsia="微软雅黑" w:hAnsi="微软雅黑" w:hint="eastAsia"/>
+          <w:color w:val="404040" w:themeColor="text1" w:themeTint="BF"/>
           <w:sz w:val="20"/>
           <w:szCs w:val="20"/>
         </w:rPr>
@@ -2593,6 +2648,7 @@
       <w:r>
         <w:rPr>
           <w:rFonts w:ascii="微软雅黑" w:eastAsia="微软雅黑" w:hAnsi="微软雅黑" w:hint="eastAsia"/>
+          <w:color w:val="404040" w:themeColor="text1" w:themeTint="BF"/>
           <w:sz w:val="20"/>
           <w:szCs w:val="20"/>
         </w:rPr>
@@ -2601,6 +2657,7 @@
       <w:r>
         <w:rPr>
           <w:rFonts w:ascii="微软雅黑" w:eastAsia="微软雅黑" w:hAnsi="微软雅黑" w:hint="eastAsia"/>
+          <w:color w:val="404040" w:themeColor="text1" w:themeTint="BF"/>
           <w:sz w:val="20"/>
           <w:szCs w:val="20"/>
         </w:rPr>
@@ -2612,6 +2669,7 @@
         <w:jc w:val="both"/>
         <w:rPr>
           <w:rFonts w:ascii="微软雅黑" w:eastAsia="微软雅黑" w:hAnsi="微软雅黑"/>
+          <w:color w:val="404040" w:themeColor="text1" w:themeTint="BF"/>
           <w:sz w:val="20"/>
           <w:szCs w:val="20"/>
         </w:rPr>
@@ -2619,6 +2677,7 @@
       <w:r>
         <w:rPr>
           <w:rFonts w:ascii="微软雅黑" w:eastAsia="微软雅黑" w:hAnsi="微软雅黑" w:hint="eastAsia"/>
+          <w:color w:val="404040" w:themeColor="text1" w:themeTint="BF"/>
           <w:sz w:val="20"/>
           <w:szCs w:val="20"/>
         </w:rPr>
@@ -2627,6 +2686,7 @@
       <w:r>
         <w:rPr>
           <w:rFonts w:ascii="微软雅黑" w:eastAsia="微软雅黑" w:hAnsi="微软雅黑" w:hint="eastAsia"/>
+          <w:color w:val="404040" w:themeColor="text1" w:themeTint="BF"/>
           <w:sz w:val="20"/>
           <w:szCs w:val="20"/>
         </w:rPr>
@@ -2638,6 +2698,7 @@
         <w:jc w:val="both"/>
         <w:rPr>
           <w:rFonts w:ascii="微软雅黑" w:eastAsia="微软雅黑" w:hAnsi="微软雅黑"/>
+          <w:color w:val="404040" w:themeColor="text1" w:themeTint="BF"/>
           <w:sz w:val="20"/>
           <w:szCs w:val="20"/>
         </w:rPr>
@@ -2645,6 +2706,7 @@
       <w:r>
         <w:rPr>
           <w:rFonts w:ascii="微软雅黑" w:eastAsia="微软雅黑" w:hAnsi="微软雅黑" w:hint="eastAsia"/>
+          <w:color w:val="404040" w:themeColor="text1" w:themeTint="BF"/>
           <w:sz w:val="20"/>
           <w:szCs w:val="20"/>
         </w:rPr>
@@ -2657,6 +2719,7 @@
         <w:jc w:val="both"/>
         <w:rPr>
           <w:rFonts w:ascii="微软雅黑" w:eastAsia="微软雅黑" w:hAnsi="微软雅黑"/>
+          <w:color w:val="404040" w:themeColor="text1" w:themeTint="BF"/>
           <w:sz w:val="20"/>
           <w:szCs w:val="20"/>
         </w:rPr>
@@ -2664,6 +2727,7 @@
       <w:r>
         <w:rPr>
           <w:rFonts w:ascii="微软雅黑" w:eastAsia="微软雅黑" w:hAnsi="微软雅黑" w:hint="eastAsia"/>
+          <w:color w:val="404040" w:themeColor="text1" w:themeTint="BF"/>
           <w:sz w:val="20"/>
           <w:szCs w:val="20"/>
         </w:rPr>
@@ -2675,6 +2739,7 @@
         <w:jc w:val="both"/>
         <w:rPr>
           <w:rFonts w:ascii="微软雅黑" w:eastAsia="微软雅黑" w:hAnsi="微软雅黑"/>
+          <w:color w:val="404040" w:themeColor="text1" w:themeTint="BF"/>
           <w:sz w:val="20"/>
           <w:szCs w:val="20"/>
         </w:rPr>
@@ -2682,6 +2747,7 @@
       <w:r>
         <w:rPr>
           <w:rFonts w:ascii="微软雅黑" w:eastAsia="微软雅黑" w:hAnsi="微软雅黑" w:hint="eastAsia"/>
+          <w:color w:val="404040" w:themeColor="text1" w:themeTint="BF"/>
           <w:sz w:val="20"/>
           <w:szCs w:val="20"/>
         </w:rPr>
@@ -2694,6 +2760,7 @@
         <w:jc w:val="both"/>
         <w:rPr>
           <w:rFonts w:ascii="微软雅黑" w:eastAsia="微软雅黑" w:hAnsi="微软雅黑"/>
+          <w:color w:val="404040" w:themeColor="text1" w:themeTint="BF"/>
           <w:sz w:val="20"/>
           <w:szCs w:val="20"/>
         </w:rPr>
@@ -2701,6 +2768,7 @@
       <w:r>
         <w:rPr>
           <w:rFonts w:ascii="微软雅黑" w:eastAsia="微软雅黑" w:hAnsi="微软雅黑" w:hint="eastAsia"/>
+          <w:color w:val="404040" w:themeColor="text1" w:themeTint="BF"/>
           <w:sz w:val="20"/>
           <w:szCs w:val="20"/>
         </w:rPr>
@@ -2709,6 +2777,7 @@
       <w:r>
         <w:rPr>
           <w:rFonts w:ascii="微软雅黑" w:eastAsia="微软雅黑" w:hAnsi="微软雅黑" w:hint="eastAsia"/>
+          <w:color w:val="404040" w:themeColor="text1" w:themeTint="BF"/>
           <w:sz w:val="20"/>
           <w:szCs w:val="20"/>
         </w:rPr>
@@ -2748,7 +2817,7 @@
         <v:path o:extrusionok="f" gradientshapeok="t" o:connecttype="rect"/>
         <o:lock v:ext="edit" aspectratio="t"/>
       </v:shapetype>
-      <v:shape id="_x0000_i1035" type="#_x0000_t75" style="width:15pt;height:30.75pt;visibility:visible;mso-wrap-style:square" o:bullet="t">
+      <v:shape id="_x0000_i1071" type="#_x0000_t75" style="width:15pt;height:30.75pt;visibility:visible;mso-wrap-style:square" o:bullet="t">
         <v:imagedata r:id="rId1" o:title=""/>
       </v:shape>
     </w:pict>

</xml_diff>

<commit_message>
[docs] add english version of resume
</commit_message>
<xml_diff>
--- a/吴广林-13411989126-前端开发.docx
+++ b/吴广林-13411989126-前端开发.docx
@@ -1032,44 +1032,27 @@
         </w:rPr>
         <w:t>1-</w:t>
       </w:r>
-      <w:r>
-        <w:rPr>
-          <w:rFonts w:hint="eastAsia" w:ascii="微软雅黑" w:hAnsi="微软雅黑" w:eastAsia="微软雅黑" w:cs="微软雅黑"/>
-          <w:b/>
-          <w:color w:val="404040" w:themeColor="text1" w:themeTint="BF"/>
-          <w:lang w:val="en-US" w:eastAsia="zh-CN"/>
-          <w14:textFill>
-            <w14:solidFill>
-              <w14:schemeClr w14:val="tx1">
-                <w14:lumMod w14:val="75000"/>
-                <w14:lumOff w14:val="25000"/>
-              </w14:schemeClr>
-            </w14:solidFill>
-          </w14:textFill>
-        </w:rPr>
-        <w:t>Watchdog</w:t>
-      </w:r>
-      <w:r>
-        <w:rPr>
-          <w:rFonts w:hint="eastAsia" w:ascii="微软雅黑" w:hAnsi="微软雅黑" w:eastAsia="微软雅黑" w:cs="Arial"/>
-          <w:b/>
-          <w:color w:val="404040" w:themeColor="text1" w:themeTint="BF"/>
-          <w:lang w:val="en-US" w:eastAsia="zh-CN"/>
-          <w14:textFill>
-            <w14:solidFill>
-              <w14:schemeClr w14:val="tx1">
-                <w14:lumMod w14:val="75000"/>
-                <w14:lumOff w14:val="25000"/>
-              </w14:schemeClr>
-            </w14:solidFill>
-          </w14:textFill>
-        </w:rPr>
-        <w:t>（智能监控</w:t>
-      </w:r>
       <w:bookmarkStart w:id="1" w:name="_GoBack"/>
       <w:bookmarkEnd w:id="1"/>
       <w:r>
         <w:rPr>
+          <w:rFonts w:hint="eastAsia" w:ascii="微软雅黑" w:hAnsi="微软雅黑" w:eastAsia="微软雅黑" w:cs="微软雅黑"/>
+          <w:b/>
+          <w:color w:val="404040" w:themeColor="text1" w:themeTint="BF"/>
+          <w:lang w:val="en-US" w:eastAsia="zh-CN"/>
+          <w14:textFill>
+            <w14:solidFill>
+              <w14:schemeClr w14:val="tx1">
+                <w14:lumMod w14:val="75000"/>
+                <w14:lumOff w14:val="25000"/>
+              </w14:schemeClr>
+            </w14:solidFill>
+          </w14:textFill>
+        </w:rPr>
+        <w:t>Watchdog</w:t>
+      </w:r>
+      <w:r>
+        <w:rPr>
           <w:rFonts w:hint="eastAsia" w:ascii="微软雅黑" w:hAnsi="微软雅黑" w:eastAsia="微软雅黑" w:cs="Arial"/>
           <w:b/>
           <w:color w:val="404040" w:themeColor="text1" w:themeTint="BF"/>
@@ -1083,7 +1066,7 @@
             </w14:solidFill>
           </w14:textFill>
         </w:rPr>
-        <w:t>运维平台，旨在提升</w:t>
+        <w:t>（智能监控运维平台，旨在提升</w:t>
       </w:r>
       <w:r>
         <w:rPr>
@@ -2048,16 +2031,17 @@
           <w:b/>
           <w:bCs/>
           <w:color w:val="404040" w:themeColor="text1" w:themeTint="BF"/>
-          <w14:textFill>
-            <w14:solidFill>
-              <w14:schemeClr w14:val="tx1">
-                <w14:lumMod w14:val="75000"/>
-                <w14:lumOff w14:val="25000"/>
-              </w14:schemeClr>
-            </w14:solidFill>
-          </w14:textFill>
-        </w:rPr>
-        <w:t>9</w:t>
+          <w:lang w:val="en-US" w:eastAsia="zh-CN"/>
+          <w14:textFill>
+            <w14:solidFill>
+              <w14:schemeClr w14:val="tx1">
+                <w14:lumMod w14:val="75000"/>
+                <w14:lumOff w14:val="25000"/>
+              </w14:schemeClr>
+            </w14:solidFill>
+          </w14:textFill>
+        </w:rPr>
+        <w:t>8</w:t>
       </w:r>
       <w:r>
         <w:rPr>
@@ -2082,16 +2066,17 @@
           <w:b/>
           <w:bCs/>
           <w:color w:val="404040" w:themeColor="text1" w:themeTint="BF"/>
-          <w14:textFill>
-            <w14:solidFill>
-              <w14:schemeClr w14:val="tx1">
-                <w14:lumMod w14:val="75000"/>
-                <w14:lumOff w14:val="25000"/>
-              </w14:schemeClr>
-            </w14:solidFill>
-          </w14:textFill>
-        </w:rPr>
-        <w:t>0</w:t>
+          <w:lang w:val="en-US" w:eastAsia="zh-CN"/>
+          <w14:textFill>
+            <w14:solidFill>
+              <w14:schemeClr w14:val="tx1">
+                <w14:lumMod w14:val="75000"/>
+                <w14:lumOff w14:val="25000"/>
+              </w14:schemeClr>
+            </w14:solidFill>
+          </w14:textFill>
+        </w:rPr>
+        <w:t>10</w:t>
       </w:r>
       <w:r>
         <w:rPr>
@@ -2108,7 +2093,7 @@
             </w14:solidFill>
           </w14:textFill>
         </w:rPr>
-        <w:t>7 - 20</w:t>
+        <w:t xml:space="preserve"> - 20</w:t>
       </w:r>
       <w:r>
         <w:rPr>
@@ -3048,6 +3033,27 @@
     </w:p>
     <w:p>
       <w:pPr>
+        <w:pStyle w:val="9"/>
+        <w:numPr>
+          <w:numId w:val="0"/>
+        </w:numPr>
+        <w:ind w:leftChars="0"/>
+        <w:rPr>
+          <w:rFonts w:ascii="微软雅黑" w:hAnsi="微软雅黑" w:eastAsia="微软雅黑" w:cs="微软雅黑"/>
+          <w:color w:val="404040" w:themeColor="text1" w:themeTint="BF"/>
+          <w14:textFill>
+            <w14:solidFill>
+              <w14:schemeClr w14:val="tx1">
+                <w14:lumMod w14:val="75000"/>
+                <w14:lumOff w14:val="25000"/>
+              </w14:schemeClr>
+            </w14:solidFill>
+          </w14:textFill>
+        </w:rPr>
+      </w:pPr>
+    </w:p>
+    <w:p>
+      <w:pPr>
         <w:rPr>
           <w:rFonts w:ascii="微软雅黑" w:hAnsi="微软雅黑" w:eastAsia="微软雅黑"/>
           <w:color w:val="404040" w:themeColor="text1" w:themeTint="BF"/>
@@ -3365,11 +3371,32 @@
             </w14:solidFill>
           </w14:textFill>
         </w:rPr>
-        <w:t>改造、接入新版流水线等需求。</w:t>
+        <w:t>改造、接入新版流水线等需求</w:t>
+      </w:r>
+      <w:r>
+        <w:rPr>
+          <w:rFonts w:hint="eastAsia" w:ascii="微软雅黑" w:hAnsi="微软雅黑" w:eastAsia="微软雅黑" w:cs="微软雅黑"/>
+          <w:color w:val="404040" w:themeColor="text1" w:themeTint="BF"/>
+          <w:lang w:eastAsia="zh-CN"/>
+          <w14:textFill>
+            <w14:solidFill>
+              <w14:schemeClr w14:val="tx1">
+                <w14:lumMod w14:val="75000"/>
+                <w14:lumOff w14:val="25000"/>
+              </w14:schemeClr>
+            </w14:solidFill>
+          </w14:textFill>
+        </w:rPr>
+        <w:t>。</w:t>
       </w:r>
     </w:p>
     <w:p>
       <w:pPr>
+        <w:pStyle w:val="9"/>
+        <w:numPr>
+          <w:numId w:val="0"/>
+        </w:numPr>
+        <w:ind w:leftChars="0"/>
         <w:rPr>
           <w:rFonts w:ascii="微软雅黑" w:hAnsi="微软雅黑" w:eastAsia="微软雅黑"/>
           <w:color w:val="404040" w:themeColor="text1" w:themeTint="BF"/>
@@ -3386,9 +3413,6 @@
     </w:p>
     <w:p>
       <w:pPr>
-        <w:tabs>
-          <w:tab w:val="left" w:pos="2020"/>
-        </w:tabs>
         <w:rPr>
           <w:rFonts w:ascii="微软雅黑" w:hAnsi="微软雅黑" w:eastAsia="微软雅黑"/>
           <w:color w:val="404040" w:themeColor="text1" w:themeTint="BF"/>
@@ -3404,159 +3428,136 @@
       </w:pPr>
       <w:r>
         <w:rPr>
+          <w:rFonts w:hint="eastAsia" w:ascii="微软雅黑" w:hAnsi="微软雅黑" w:eastAsia="微软雅黑" w:cs="Arial"/>
+          <w:b/>
+          <w:color w:val="404040" w:themeColor="text1" w:themeTint="BF"/>
+          <w:lang w:val="en-US" w:eastAsia="zh-CN"/>
+          <w14:textFill>
+            <w14:solidFill>
+              <w14:schemeClr w14:val="tx1">
+                <w14:lumMod w14:val="75000"/>
+                <w14:lumOff w14:val="25000"/>
+              </w14:schemeClr>
+            </w14:solidFill>
+          </w14:textFill>
+        </w:rPr>
+        <w:t>3</w:t>
+      </w:r>
+      <w:r>
+        <w:rPr>
           <w:rFonts w:ascii="微软雅黑" w:hAnsi="微软雅黑" w:eastAsia="微软雅黑" w:cs="Arial"/>
           <w:b/>
-          <w:bCs/>
-          <w:color w:val="404040" w:themeColor="text1" w:themeTint="BF"/>
-          <w14:textFill>
-            <w14:solidFill>
-              <w14:schemeClr w14:val="tx1">
-                <w14:lumMod w14:val="75000"/>
-                <w14:lumOff w14:val="25000"/>
-              </w14:schemeClr>
-            </w14:solidFill>
-          </w14:textFill>
-        </w:rPr>
-        <w:t>2018.10 - 20</w:t>
+          <w:color w:val="404040" w:themeColor="text1" w:themeTint="BF"/>
+          <w14:textFill>
+            <w14:solidFill>
+              <w14:schemeClr w14:val="tx1">
+                <w14:lumMod w14:val="75000"/>
+                <w14:lumOff w14:val="25000"/>
+              </w14:schemeClr>
+            </w14:solidFill>
+          </w14:textFill>
+        </w:rPr>
+        <w:t>-</w:t>
+      </w:r>
+      <w:r>
+        <w:rPr>
+          <w:rFonts w:ascii="微软雅黑" w:hAnsi="微软雅黑" w:eastAsia="微软雅黑" w:cs="微软雅黑"/>
+          <w:b/>
+          <w:color w:val="404040" w:themeColor="text1" w:themeTint="BF"/>
+          <w14:textFill>
+            <w14:solidFill>
+              <w14:schemeClr w14:val="tx1">
+                <w14:lumMod w14:val="75000"/>
+                <w14:lumOff w14:val="25000"/>
+              </w14:schemeClr>
+            </w14:solidFill>
+          </w14:textFill>
+        </w:rPr>
+        <w:t>追一官网：</w:t>
+      </w:r>
+      <w:r>
+        <w:rPr>
+          <w:rFonts w:ascii="微软雅黑" w:hAnsi="微软雅黑" w:eastAsia="微软雅黑" w:cs="微软雅黑"/>
+          <w:color w:val="404040" w:themeColor="text1" w:themeTint="BF"/>
+          <w14:textFill>
+            <w14:solidFill>
+              <w14:schemeClr w14:val="tx1">
+                <w14:lumMod w14:val="75000"/>
+                <w14:lumOff w14:val="25000"/>
+              </w14:schemeClr>
+            </w14:solidFill>
+          </w14:textFill>
+        </w:rPr>
+        <w:t xml:space="preserve"> </w:t>
+      </w:r>
+      <w:r>
+        <w:rPr>
+          <w:rFonts w:hint="eastAsia" w:ascii="微软雅黑" w:hAnsi="微软雅黑" w:eastAsia="微软雅黑" w:cs="微软雅黑"/>
+          <w:color w:val="404040" w:themeColor="text1" w:themeTint="BF"/>
+          <w14:textFill>
+            <w14:solidFill>
+              <w14:schemeClr w14:val="tx1">
+                <w14:lumMod w14:val="75000"/>
+                <w14:lumOff w14:val="25000"/>
+              </w14:schemeClr>
+            </w14:solidFill>
+          </w14:textFill>
+        </w:rPr>
+        <w:t>Vue</w:t>
+      </w:r>
+      <w:r>
+        <w:rPr>
+          <w:rFonts w:ascii="微软雅黑" w:hAnsi="微软雅黑" w:eastAsia="微软雅黑" w:cs="Arial"/>
+          <w:color w:val="404040" w:themeColor="text1" w:themeTint="BF"/>
+          <w14:textFill>
+            <w14:solidFill>
+              <w14:schemeClr w14:val="tx1">
+                <w14:lumMod w14:val="75000"/>
+                <w14:lumOff w14:val="25000"/>
+              </w14:schemeClr>
+            </w14:solidFill>
+          </w14:textFill>
+        </w:rPr>
+        <w:t>+FullPage+Element+Egg+</w:t>
       </w:r>
       <w:r>
         <w:rPr>
           <w:rFonts w:hint="eastAsia" w:ascii="微软雅黑" w:hAnsi="微软雅黑" w:eastAsia="微软雅黑" w:cs="Arial"/>
-          <w:b/>
-          <w:bCs/>
-          <w:color w:val="404040" w:themeColor="text1" w:themeTint="BF"/>
-          <w14:textFill>
-            <w14:solidFill>
-              <w14:schemeClr w14:val="tx1">
-                <w14:lumMod w14:val="75000"/>
-                <w14:lumOff w14:val="25000"/>
-              </w14:schemeClr>
-            </w14:solidFill>
-          </w14:textFill>
-        </w:rPr>
-        <w:t>19</w:t>
-      </w:r>
-      <w:r>
-        <w:rPr>
-          <w:rFonts w:ascii="微软雅黑" w:hAnsi="微软雅黑" w:eastAsia="微软雅黑" w:cs="Arial"/>
-          <w:b/>
-          <w:bCs/>
-          <w:color w:val="404040" w:themeColor="text1" w:themeTint="BF"/>
-          <w14:textFill>
-            <w14:solidFill>
-              <w14:schemeClr w14:val="tx1">
-                <w14:lumMod w14:val="75000"/>
-                <w14:lumOff w14:val="25000"/>
-              </w14:schemeClr>
-            </w14:solidFill>
-          </w14:textFill>
-        </w:rPr>
-        <w:t>.0</w:t>
-      </w:r>
-      <w:r>
-        <w:rPr>
+          <w:color w:val="404040" w:themeColor="text1" w:themeTint="BF"/>
+          <w14:textFill>
+            <w14:solidFill>
+              <w14:schemeClr w14:val="tx1">
+                <w14:lumMod w14:val="75000"/>
+                <w14:lumOff w14:val="25000"/>
+              </w14:schemeClr>
+            </w14:solidFill>
+          </w14:textFill>
+        </w:rPr>
+        <w:t>Mysql</w:t>
+      </w:r>
+      <w:r>
+        <w:rPr>
+          <w:rStyle w:val="7"/>
           <w:rFonts w:hint="eastAsia" w:ascii="微软雅黑" w:hAnsi="微软雅黑" w:eastAsia="微软雅黑" w:cs="Arial"/>
-          <w:b/>
-          <w:bCs/>
-          <w:color w:val="404040" w:themeColor="text1" w:themeTint="BF"/>
-          <w14:textFill>
-            <w14:solidFill>
-              <w14:schemeClr w14:val="tx1">
-                <w14:lumMod w14:val="75000"/>
-                <w14:lumOff w14:val="25000"/>
-              </w14:schemeClr>
-            </w14:solidFill>
-          </w14:textFill>
-        </w:rPr>
-        <w:t>3</w:t>
-      </w:r>
-      <w:r>
-        <w:rPr>
-          <w:rFonts w:ascii="微软雅黑" w:hAnsi="微软雅黑" w:eastAsia="微软雅黑"/>
-          <w:color w:val="404040" w:themeColor="text1" w:themeTint="BF"/>
-          <w14:textFill>
-            <w14:solidFill>
-              <w14:schemeClr w14:val="tx1">
-                <w14:lumMod w14:val="75000"/>
-                <w14:lumOff w14:val="25000"/>
-              </w14:schemeClr>
-            </w14:solidFill>
-          </w14:textFill>
-        </w:rPr>
-        <w:tab/>
-      </w:r>
-      <w:r>
-        <w:rPr>
-          <w:rFonts w:hint="eastAsia" w:ascii="微软雅黑" w:hAnsi="微软雅黑" w:eastAsia="微软雅黑"/>
-          <w:color w:val="404040" w:themeColor="text1" w:themeTint="BF"/>
-          <w14:textFill>
-            <w14:solidFill>
-              <w14:schemeClr w14:val="tx1">
-                <w14:lumMod w14:val="75000"/>
-                <w14:lumOff w14:val="25000"/>
-              </w14:schemeClr>
-            </w14:solidFill>
-          </w14:textFill>
-        </w:rPr>
-        <w:t xml:space="preserve">   </w:t>
-      </w:r>
-      <w:r>
-        <w:rPr>
-          <w:rFonts w:ascii="微软雅黑" w:hAnsi="微软雅黑" w:eastAsia="微软雅黑" w:cs="微软雅黑"/>
-          <w:b/>
-          <w:bCs/>
-          <w:color w:val="404040" w:themeColor="text1" w:themeTint="BF"/>
-          <w14:textFill>
-            <w14:solidFill>
-              <w14:schemeClr w14:val="tx1">
-                <w14:lumMod w14:val="75000"/>
-                <w14:lumOff w14:val="25000"/>
-              </w14:schemeClr>
-            </w14:solidFill>
-          </w14:textFill>
-        </w:rPr>
-        <w:t>追一科技</w:t>
-      </w:r>
-      <w:r>
-        <w:rPr>
-          <w:rFonts w:hint="eastAsia" w:ascii="微软雅黑" w:hAnsi="微软雅黑" w:eastAsia="微软雅黑" w:cs="微软雅黑"/>
-          <w:b/>
-          <w:bCs/>
-          <w:color w:val="404040" w:themeColor="text1" w:themeTint="BF"/>
-          <w14:textFill>
-            <w14:solidFill>
-              <w14:schemeClr w14:val="tx1">
-                <w14:lumMod w14:val="75000"/>
-                <w14:lumOff w14:val="25000"/>
-              </w14:schemeClr>
-            </w14:solidFill>
-          </w14:textFill>
-        </w:rPr>
-        <w:t xml:space="preserve">|基础产品中心   </w:t>
-      </w:r>
-      <w:r>
-        <w:rPr>
-          <w:rFonts w:ascii="微软雅黑" w:hAnsi="微软雅黑" w:eastAsia="微软雅黑" w:cs="微软雅黑"/>
-          <w:b/>
-          <w:bCs/>
-          <w:color w:val="404040" w:themeColor="text1" w:themeTint="BF"/>
-          <w14:textFill>
-            <w14:solidFill>
-              <w14:schemeClr w14:val="tx1">
-                <w14:lumMod w14:val="75000"/>
-                <w14:lumOff w14:val="25000"/>
-              </w14:schemeClr>
-            </w14:solidFill>
-          </w14:textFill>
-        </w:rPr>
-        <w:t xml:space="preserve"> 前端开发实习生</w:t>
+          <w:color w:val="404040" w:themeColor="text1" w:themeTint="BF"/>
+          <w14:textFill>
+            <w14:solidFill>
+              <w14:schemeClr w14:val="tx1">
+                <w14:lumMod w14:val="75000"/>
+                <w14:lumOff w14:val="25000"/>
+              </w14:schemeClr>
+            </w14:solidFill>
+          </w14:textFill>
+        </w:rPr>
+        <w:t xml:space="preserve"> </w:t>
       </w:r>
     </w:p>
     <w:p>
       <w:pPr>
         <w:rPr>
-          <w:rFonts w:ascii="微软雅黑" w:hAnsi="微软雅黑" w:eastAsia="微软雅黑"/>
-          <w:color w:val="404040" w:themeColor="text1" w:themeTint="BF"/>
+          <w:rFonts w:hint="eastAsia" w:ascii="微软雅黑" w:hAnsi="微软雅黑" w:eastAsia="微软雅黑" w:cs="微软雅黑"/>
+          <w:color w:val="404040" w:themeColor="text1" w:themeTint="BF"/>
+          <w:lang w:val="en-US" w:eastAsia="zh-CN"/>
           <w14:textFill>
             <w14:solidFill>
               <w14:schemeClr w14:val="tx1">
@@ -3570,221 +3571,114 @@
       <w:r>
         <w:rPr>
           <w:rFonts w:ascii="微软雅黑" w:hAnsi="微软雅黑" w:eastAsia="微软雅黑" w:cs="Arial"/>
-          <w:b/>
-          <w:color w:val="404040" w:themeColor="text1" w:themeTint="BF"/>
-          <w14:textFill>
-            <w14:solidFill>
-              <w14:schemeClr w14:val="tx1">
-                <w14:lumMod w14:val="75000"/>
-                <w14:lumOff w14:val="25000"/>
-              </w14:schemeClr>
-            </w14:solidFill>
-          </w14:textFill>
-        </w:rPr>
-        <w:t>1-</w:t>
+          <w:color w:val="404040" w:themeColor="text1" w:themeTint="BF"/>
+          <w14:textFill>
+            <w14:solidFill>
+              <w14:schemeClr w14:val="tx1">
+                <w14:lumMod w14:val="75000"/>
+                <w14:lumOff w14:val="25000"/>
+              </w14:schemeClr>
+            </w14:solidFill>
+          </w14:textFill>
+        </w:rPr>
+        <w:t>(1)</w:t>
+      </w:r>
+      <w:r>
+        <w:rPr>
+          <w:rFonts w:hint="eastAsia" w:ascii="微软雅黑" w:hAnsi="微软雅黑" w:eastAsia="微软雅黑" w:cs="Arial"/>
+          <w:color w:val="404040" w:themeColor="text1" w:themeTint="BF"/>
+          <w:lang w:val="en-US" w:eastAsia="zh-CN"/>
+          <w14:textFill>
+            <w14:solidFill>
+              <w14:schemeClr w14:val="tx1">
+                <w14:lumMod w14:val="75000"/>
+                <w14:lumOff w14:val="25000"/>
+              </w14:schemeClr>
+            </w14:solidFill>
+          </w14:textFill>
+        </w:rPr>
+        <w:t>主要工作是</w:t>
+      </w:r>
+      <w:r>
+        <w:rPr>
+          <w:rFonts w:hint="eastAsia" w:ascii="微软雅黑" w:hAnsi="微软雅黑" w:eastAsia="微软雅黑" w:cs="微软雅黑"/>
+          <w:color w:val="404040" w:themeColor="text1" w:themeTint="BF"/>
+          <w:lang w:val="en-US" w:eastAsia="zh-CN"/>
+          <w14:textFill>
+            <w14:solidFill>
+              <w14:schemeClr w14:val="tx1">
+                <w14:lumMod w14:val="75000"/>
+                <w14:lumOff w14:val="25000"/>
+              </w14:schemeClr>
+            </w14:solidFill>
+          </w14:textFill>
+        </w:rPr>
+        <w:t>支持</w:t>
       </w:r>
       <w:r>
         <w:rPr>
           <w:rFonts w:ascii="微软雅黑" w:hAnsi="微软雅黑" w:eastAsia="微软雅黑" w:cs="微软雅黑"/>
-          <w:b/>
-          <w:color w:val="404040" w:themeColor="text1" w:themeTint="BF"/>
-          <w14:textFill>
-            <w14:solidFill>
-              <w14:schemeClr w14:val="tx1">
-                <w14:lumMod w14:val="75000"/>
-                <w14:lumOff w14:val="25000"/>
-              </w14:schemeClr>
-            </w14:solidFill>
-          </w14:textFill>
-        </w:rPr>
-        <w:t>追一官网：</w:t>
-      </w:r>
-      <w:r>
-        <w:rPr>
-          <w:rFonts w:ascii="微软雅黑" w:hAnsi="微软雅黑" w:eastAsia="微软雅黑" w:cs="微软雅黑"/>
-          <w:color w:val="404040" w:themeColor="text1" w:themeTint="BF"/>
-          <w14:textFill>
-            <w14:solidFill>
-              <w14:schemeClr w14:val="tx1">
-                <w14:lumMod w14:val="75000"/>
-                <w14:lumOff w14:val="25000"/>
-              </w14:schemeClr>
-            </w14:solidFill>
-          </w14:textFill>
-        </w:rPr>
-        <w:t xml:space="preserve"> </w:t>
-      </w:r>
-      <w:r>
-        <w:rPr>
-          <w:rFonts w:hint="eastAsia" w:ascii="微软雅黑" w:hAnsi="微软雅黑" w:eastAsia="微软雅黑" w:cs="微软雅黑"/>
-          <w:color w:val="404040" w:themeColor="text1" w:themeTint="BF"/>
-          <w14:textFill>
-            <w14:solidFill>
-              <w14:schemeClr w14:val="tx1">
-                <w14:lumMod w14:val="75000"/>
-                <w14:lumOff w14:val="25000"/>
-              </w14:schemeClr>
-            </w14:solidFill>
-          </w14:textFill>
-        </w:rPr>
-        <w:t>Vue</w:t>
-      </w:r>
-      <w:r>
-        <w:rPr>
-          <w:rFonts w:ascii="微软雅黑" w:hAnsi="微软雅黑" w:eastAsia="微软雅黑" w:cs="Arial"/>
-          <w:color w:val="404040" w:themeColor="text1" w:themeTint="BF"/>
-          <w14:textFill>
-            <w14:solidFill>
-              <w14:schemeClr w14:val="tx1">
-                <w14:lumMod w14:val="75000"/>
-                <w14:lumOff w14:val="25000"/>
-              </w14:schemeClr>
-            </w14:solidFill>
-          </w14:textFill>
-        </w:rPr>
-        <w:t>+FullPage+Element+Egg+</w:t>
-      </w:r>
-      <w:r>
-        <w:rPr>
-          <w:rFonts w:hint="eastAsia" w:ascii="微软雅黑" w:hAnsi="微软雅黑" w:eastAsia="微软雅黑" w:cs="Arial"/>
-          <w:color w:val="404040" w:themeColor="text1" w:themeTint="BF"/>
-          <w14:textFill>
-            <w14:solidFill>
-              <w14:schemeClr w14:val="tx1">
-                <w14:lumMod w14:val="75000"/>
-                <w14:lumOff w14:val="25000"/>
-              </w14:schemeClr>
-            </w14:solidFill>
-          </w14:textFill>
-        </w:rPr>
-        <w:t>Mysql</w:t>
-      </w:r>
-      <w:r>
-        <w:rPr>
-          <w:rStyle w:val="7"/>
-          <w:rFonts w:hint="eastAsia" w:ascii="微软雅黑" w:hAnsi="微软雅黑" w:eastAsia="微软雅黑" w:cs="Arial"/>
-          <w:color w:val="404040" w:themeColor="text1" w:themeTint="BF"/>
-          <w14:textFill>
-            <w14:solidFill>
-              <w14:schemeClr w14:val="tx1">
-                <w14:lumMod w14:val="75000"/>
-                <w14:lumOff w14:val="25000"/>
-              </w14:schemeClr>
-            </w14:solidFill>
-          </w14:textFill>
-        </w:rPr>
-        <w:t xml:space="preserve"> </w:t>
+          <w:color w:val="404040" w:themeColor="text1" w:themeTint="BF"/>
+          <w14:textFill>
+            <w14:solidFill>
+              <w14:schemeClr w14:val="tx1">
+                <w14:lumMod w14:val="75000"/>
+                <w14:lumOff w14:val="25000"/>
+              </w14:schemeClr>
+            </w14:solidFill>
+          </w14:textFill>
+        </w:rPr>
+        <w:t>国际化</w:t>
+      </w:r>
+      <w:r>
+        <w:rPr>
+          <w:rFonts w:hint="eastAsia" w:ascii="微软雅黑" w:hAnsi="微软雅黑" w:eastAsia="微软雅黑" w:cs="微软雅黑"/>
+          <w:color w:val="404040" w:themeColor="text1" w:themeTint="BF"/>
+          <w:lang w:eastAsia="zh-CN"/>
+          <w14:textFill>
+            <w14:solidFill>
+              <w14:schemeClr w14:val="tx1">
+                <w14:lumMod w14:val="75000"/>
+                <w14:lumOff w14:val="25000"/>
+              </w14:schemeClr>
+            </w14:solidFill>
+          </w14:textFill>
+        </w:rPr>
+        <w:t>，</w:t>
+      </w:r>
+      <w:r>
+        <w:rPr>
+          <w:rFonts w:hint="eastAsia" w:ascii="微软雅黑" w:hAnsi="微软雅黑" w:eastAsia="微软雅黑" w:cs="微软雅黑"/>
+          <w:color w:val="404040" w:themeColor="text1" w:themeTint="BF"/>
+          <w:lang w:val="en-US" w:eastAsia="zh-CN"/>
+          <w14:textFill>
+            <w14:solidFill>
+              <w14:schemeClr w14:val="tx1">
+                <w14:lumMod w14:val="75000"/>
+                <w14:lumOff w14:val="25000"/>
+              </w14:schemeClr>
+            </w14:solidFill>
+          </w14:textFill>
+        </w:rPr>
+        <w:t>支持响应式，优化兼容性（IE8），优化SEO，以及优化页面性能（&gt;100%）。</w:t>
       </w:r>
     </w:p>
     <w:p>
       <w:pPr>
         <w:rPr>
-          <w:rFonts w:ascii="微软雅黑" w:hAnsi="微软雅黑" w:eastAsia="微软雅黑" w:cs="微软雅黑"/>
-          <w:color w:val="404040" w:themeColor="text1" w:themeTint="BF"/>
-          <w14:textFill>
-            <w14:solidFill>
-              <w14:schemeClr w14:val="tx1">
-                <w14:lumMod w14:val="75000"/>
-                <w14:lumOff w14:val="25000"/>
-              </w14:schemeClr>
-            </w14:solidFill>
-          </w14:textFill>
-        </w:rPr>
-      </w:pPr>
-      <w:r>
-        <w:rPr>
-          <w:rFonts w:ascii="微软雅黑" w:hAnsi="微软雅黑" w:eastAsia="微软雅黑" w:cs="Arial"/>
-          <w:color w:val="404040" w:themeColor="text1" w:themeTint="BF"/>
-          <w14:textFill>
-            <w14:solidFill>
-              <w14:schemeClr w14:val="tx1">
-                <w14:lumMod w14:val="75000"/>
-                <w14:lumOff w14:val="25000"/>
-              </w14:schemeClr>
-            </w14:solidFill>
-          </w14:textFill>
-        </w:rPr>
-        <w:t>(1)</w:t>
-      </w:r>
-      <w:r>
-        <w:rPr>
-          <w:rFonts w:hint="eastAsia" w:ascii="微软雅黑" w:hAnsi="微软雅黑" w:eastAsia="微软雅黑" w:cs="Arial"/>
-          <w:color w:val="404040" w:themeColor="text1" w:themeTint="BF"/>
-          <w:lang w:val="en-US" w:eastAsia="zh-CN"/>
-          <w14:textFill>
-            <w14:solidFill>
-              <w14:schemeClr w14:val="tx1">
-                <w14:lumMod w14:val="75000"/>
-                <w14:lumOff w14:val="25000"/>
-              </w14:schemeClr>
-            </w14:solidFill>
-          </w14:textFill>
-        </w:rPr>
-        <w:t>主要工作是</w:t>
-      </w:r>
-      <w:r>
-        <w:rPr>
-          <w:rFonts w:hint="eastAsia" w:ascii="微软雅黑" w:hAnsi="微软雅黑" w:eastAsia="微软雅黑" w:cs="微软雅黑"/>
-          <w:color w:val="404040" w:themeColor="text1" w:themeTint="BF"/>
-          <w:lang w:val="en-US" w:eastAsia="zh-CN"/>
-          <w14:textFill>
-            <w14:solidFill>
-              <w14:schemeClr w14:val="tx1">
-                <w14:lumMod w14:val="75000"/>
-                <w14:lumOff w14:val="25000"/>
-              </w14:schemeClr>
-            </w14:solidFill>
-          </w14:textFill>
-        </w:rPr>
-        <w:t>支持</w:t>
-      </w:r>
-      <w:r>
-        <w:rPr>
-          <w:rFonts w:ascii="微软雅黑" w:hAnsi="微软雅黑" w:eastAsia="微软雅黑" w:cs="微软雅黑"/>
-          <w:color w:val="404040" w:themeColor="text1" w:themeTint="BF"/>
-          <w14:textFill>
-            <w14:solidFill>
-              <w14:schemeClr w14:val="tx1">
-                <w14:lumMod w14:val="75000"/>
-                <w14:lumOff w14:val="25000"/>
-              </w14:schemeClr>
-            </w14:solidFill>
-          </w14:textFill>
-        </w:rPr>
-        <w:t>国际化</w:t>
-      </w:r>
-      <w:r>
-        <w:rPr>
-          <w:rFonts w:hint="eastAsia" w:ascii="微软雅黑" w:hAnsi="微软雅黑" w:eastAsia="微软雅黑" w:cs="微软雅黑"/>
-          <w:color w:val="404040" w:themeColor="text1" w:themeTint="BF"/>
-          <w:lang w:eastAsia="zh-CN"/>
-          <w14:textFill>
-            <w14:solidFill>
-              <w14:schemeClr w14:val="tx1">
-                <w14:lumMod w14:val="75000"/>
-                <w14:lumOff w14:val="25000"/>
-              </w14:schemeClr>
-            </w14:solidFill>
-          </w14:textFill>
-        </w:rPr>
-        <w:t>，</w:t>
-      </w:r>
-      <w:r>
-        <w:rPr>
-          <w:rFonts w:hint="eastAsia" w:ascii="微软雅黑" w:hAnsi="微软雅黑" w:eastAsia="微软雅黑" w:cs="微软雅黑"/>
-          <w:color w:val="404040" w:themeColor="text1" w:themeTint="BF"/>
-          <w:lang w:val="en-US" w:eastAsia="zh-CN"/>
-          <w14:textFill>
-            <w14:solidFill>
-              <w14:schemeClr w14:val="tx1">
-                <w14:lumMod w14:val="75000"/>
-                <w14:lumOff w14:val="25000"/>
-              </w14:schemeClr>
-            </w14:solidFill>
-          </w14:textFill>
-        </w:rPr>
-        <w:t>支持响应式，优化兼容性（IE8），优化SEO，以及优化页面性能（&gt;100%）。</w:t>
-      </w:r>
+          <w:rFonts w:hint="eastAsia" w:ascii="微软雅黑" w:hAnsi="微软雅黑" w:eastAsia="微软雅黑" w:cs="微软雅黑"/>
+          <w:color w:val="404040" w:themeColor="text1" w:themeTint="BF"/>
+          <w:lang w:val="en-US" w:eastAsia="zh-CN"/>
+          <w14:textFill>
+            <w14:solidFill>
+              <w14:schemeClr w14:val="tx1">
+                <w14:lumMod w14:val="75000"/>
+                <w14:lumOff w14:val="25000"/>
+              </w14:schemeClr>
+            </w14:solidFill>
+          </w14:textFill>
+        </w:rPr>
+      </w:pPr>
     </w:p>
     <w:p>
       <w:pPr>
@@ -3803,6 +3697,23 @@
       </w:pPr>
       <w:r>
         <w:rPr>
+          <w:rFonts w:hint="eastAsia" w:ascii="微软雅黑" w:hAnsi="微软雅黑" w:eastAsia="微软雅黑" w:cs="Arial"/>
+          <w:b/>
+          <w:color w:val="404040" w:themeColor="text1" w:themeTint="BF"/>
+          <w:lang w:val="en-US" w:eastAsia="zh-CN"/>
+          <w14:textFill>
+            <w14:solidFill>
+              <w14:schemeClr w14:val="tx1">
+                <w14:lumMod w14:val="75000"/>
+                <w14:lumOff w14:val="25000"/>
+              </w14:schemeClr>
+            </w14:solidFill>
+          </w14:textFill>
+        </w:rPr>
+        <w:t>4</w:t>
+      </w:r>
+      <w:r>
+        <w:rPr>
           <w:rFonts w:ascii="微软雅黑" w:hAnsi="微软雅黑" w:eastAsia="微软雅黑" w:cs="Arial"/>
           <w:b/>
           <w:color w:val="404040" w:themeColor="text1" w:themeTint="BF"/>
@@ -3815,7 +3726,7 @@
             </w14:solidFill>
           </w14:textFill>
         </w:rPr>
-        <w:t>2-Connect</w:t>
+        <w:t>-Connect</w:t>
       </w:r>
       <w:r>
         <w:rPr>
@@ -5471,7 +5382,7 @@
     <w:lsdException w:qFormat="1" w:unhideWhenUsed="0" w:uiPriority="10" w:semiHidden="0" w:name="Title"/>
     <w:lsdException w:uiPriority="99" w:name="Closing"/>
     <w:lsdException w:uiPriority="99" w:name="Signature"/>
-    <w:lsdException w:uiPriority="1" w:name="Default Paragraph Font"/>
+    <w:lsdException w:qFormat="1" w:uiPriority="1" w:name="Default Paragraph Font"/>
     <w:lsdException w:uiPriority="99" w:name="Body Text"/>
     <w:lsdException w:uiPriority="99" w:name="Body Text Indent"/>
     <w:lsdException w:uiPriority="99" w:name="List Continue"/>
@@ -5671,6 +5582,7 @@
     <w:name w:val="Default Paragraph Font"/>
     <w:semiHidden/>
     <w:unhideWhenUsed/>
+    <w:qFormat/>
     <w:uiPriority w:val="1"/>
   </w:style>
   <w:style w:type="table" w:default="1" w:styleId="3">

</xml_diff>